<commit_message>
Archive the Crawler source code and related documents
</commit_message>
<xml_diff>
--- a/Documents/Websites_Requirements.docx
+++ b/Documents/Websites_Requirements.docx
@@ -1,6 +1,6 @@
 
 <file path=word/document.xml><?xml version="1.0" encoding="utf-8"?>
-<w:document xmlns:wpc="http://schemas.microsoft.com/office/word/2010/wordprocessingCanvas" xmlns:cx="http://schemas.microsoft.com/office/drawing/2014/chartex" xmlns:cx1="http://schemas.microsoft.com/office/drawing/2015/9/8/chartex" xmlns:cx2="http://schemas.microsoft.com/office/drawing/2015/10/21/chartex" xmlns:cx3="http://schemas.microsoft.com/office/drawing/2016/5/9/chartex" xmlns:cx4="http://schemas.microsoft.com/office/drawing/2016/5/10/chartex" xmlns:cx5="http://schemas.microsoft.com/office/drawing/2016/5/11/chartex" xmlns:cx6="http://schemas.microsoft.com/office/drawing/2016/5/12/chartex" xmlns:cx7="http://schemas.microsoft.com/office/drawing/2016/5/13/chartex" xmlns:cx8="http://schemas.microsoft.com/office/drawing/2016/5/14/chartex" xmlns:mc="http://schemas.openxmlformats.org/markup-compatibility/2006" xmlns:aink="http://schemas.microsoft.com/office/drawing/2016/ink" xmlns:am3d="http://schemas.microsoft.com/office/drawing/2017/model3d" xmlns:o="urn:schemas-microsoft-com:office:office" xmlns:r="http://schemas.openxmlformats.org/officeDocument/2006/relationships" xmlns:m="http://schemas.openxmlformats.org/officeDocument/2006/math" xmlns:v="urn:schemas-microsoft-com:vml" xmlns:wp14="http://schemas.microsoft.com/office/word/2010/wordprocessingDrawing" xmlns:wp="http://schemas.openxmlformats.org/drawingml/2006/wordprocessingDrawing" xmlns:w10="urn:schemas-microsoft-com:office:word" xmlns:w="http://schemas.openxmlformats.org/wordprocessingml/2006/main" xmlns:w14="http://schemas.microsoft.com/office/word/2010/wordml" xmlns:w15="http://schemas.microsoft.com/office/word/2012/wordml" xmlns:w16cid="http://schemas.microsoft.com/office/word/2016/wordml/cid" xmlns:w16se="http://schemas.microsoft.com/office/word/2015/wordml/symex" xmlns:wpg="http://schemas.microsoft.com/office/word/2010/wordprocessingGroup" xmlns:wpi="http://schemas.microsoft.com/office/word/2010/wordprocessingInk" xmlns:wne="http://schemas.microsoft.com/office/word/2006/wordml" xmlns:wps="http://schemas.microsoft.com/office/word/2010/wordprocessingShape" mc:Ignorable="w14 w15 w16se w16cid wp14">
+<w:document xmlns:wpc="http://schemas.microsoft.com/office/word/2010/wordprocessingCanvas" xmlns:mc="http://schemas.openxmlformats.org/markup-compatibility/2006" xmlns:o="urn:schemas-microsoft-com:office:office" xmlns:r="http://schemas.openxmlformats.org/officeDocument/2006/relationships" xmlns:m="http://schemas.openxmlformats.org/officeDocument/2006/math" xmlns:v="urn:schemas-microsoft-com:vml" xmlns:wp14="http://schemas.microsoft.com/office/word/2010/wordprocessingDrawing" xmlns:wp="http://schemas.openxmlformats.org/drawingml/2006/wordprocessingDrawing" xmlns:w10="urn:schemas-microsoft-com:office:word" xmlns:w="http://schemas.openxmlformats.org/wordprocessingml/2006/main" xmlns:w14="http://schemas.microsoft.com/office/word/2010/wordml" xmlns:wpg="http://schemas.microsoft.com/office/word/2010/wordprocessingGroup" xmlns:wpi="http://schemas.microsoft.com/office/word/2010/wordprocessingInk" xmlns:wne="http://schemas.microsoft.com/office/word/2006/wordml" xmlns:wps="http://schemas.microsoft.com/office/word/2010/wordprocessingShape" mc:Ignorable="w14 wp14">
   <w:body>
     <w:p>
       <w:pPr>
@@ -139,7 +139,7 @@
         </w:rPr>
         <w:t>– create a crawler to which can fetch data from Weibo Top page (</w:t>
       </w:r>
-      <w:hyperlink r:id="rId5" w:history="1">
+      <w:hyperlink r:id="rId6" w:history="1">
         <w:r>
           <w:rPr>
             <w:rStyle w:val="Hyperlink"/>
@@ -228,19 +228,20 @@
         <w:tblLook w:val="04A0" w:firstRow="1" w:lastRow="0" w:firstColumn="1" w:lastColumn="0" w:noHBand="0" w:noVBand="1"/>
       </w:tblPr>
       <w:tblGrid>
-        <w:gridCol w:w="794"/>
-        <w:gridCol w:w="1050"/>
-        <w:gridCol w:w="1014"/>
-        <w:gridCol w:w="1347"/>
-        <w:gridCol w:w="1523"/>
-        <w:gridCol w:w="1245"/>
-        <w:gridCol w:w="1193"/>
-        <w:gridCol w:w="1076"/>
+        <w:gridCol w:w="505"/>
+        <w:gridCol w:w="772"/>
+        <w:gridCol w:w="923"/>
+        <w:gridCol w:w="959"/>
+        <w:gridCol w:w="1332"/>
+        <w:gridCol w:w="1104"/>
+        <w:gridCol w:w="1135"/>
+        <w:gridCol w:w="1049"/>
+        <w:gridCol w:w="1049"/>
       </w:tblGrid>
       <w:tr>
         <w:tc>
           <w:tcPr>
-            <w:tcW w:w="794" w:type="dxa"/>
+            <w:tcW w:w="505" w:type="dxa"/>
           </w:tcPr>
           <w:p>
             <w:pPr>
@@ -260,7 +261,7 @@
         </w:tc>
         <w:tc>
           <w:tcPr>
-            <w:tcW w:w="1050" w:type="dxa"/>
+            <w:tcW w:w="772" w:type="dxa"/>
           </w:tcPr>
           <w:p>
             <w:pPr>
@@ -280,7 +281,7 @@
         </w:tc>
         <w:tc>
           <w:tcPr>
-            <w:tcW w:w="1014" w:type="dxa"/>
+            <w:tcW w:w="923" w:type="dxa"/>
           </w:tcPr>
           <w:p>
             <w:pPr>
@@ -300,7 +301,7 @@
         </w:tc>
         <w:tc>
           <w:tcPr>
-            <w:tcW w:w="1347" w:type="dxa"/>
+            <w:tcW w:w="959" w:type="dxa"/>
           </w:tcPr>
           <w:p>
             <w:pPr>
@@ -309,56 +310,40 @@
                 <w:lang w:val="en-US"/>
               </w:rPr>
             </w:pPr>
+            <w:r>
+              <w:rPr>
+                <w:sz w:val="21"/>
+                <w:lang w:val="en-US"/>
+              </w:rPr>
+              <w:t>category</w:t>
+            </w:r>
+          </w:p>
+        </w:tc>
+        <w:tc>
+          <w:tcPr>
+            <w:tcW w:w="1332" w:type="dxa"/>
+          </w:tcPr>
+          <w:p>
+            <w:pPr>
+              <w:rPr>
+                <w:sz w:val="21"/>
+                <w:lang w:val="en-US"/>
+              </w:rPr>
+            </w:pPr>
             <w:proofErr w:type="spellStart"/>
             <w:r>
               <w:rPr>
                 <w:sz w:val="21"/>
                 <w:lang w:val="en-US"/>
               </w:rPr>
-              <w:t>highest</w:t>
-            </w:r>
-            <w:r>
-              <w:rPr>
-                <w:sz w:val="21"/>
-                <w:lang w:val="en-US"/>
-              </w:rPr>
-              <w:t>_rank</w:t>
+              <w:t>highest_rank</w:t>
             </w:r>
             <w:proofErr w:type="spellEnd"/>
           </w:p>
         </w:tc>
         <w:tc>
           <w:tcPr>
-            <w:tcW w:w="1523" w:type="dxa"/>
-          </w:tcPr>
-          <w:p>
-            <w:pPr>
-              <w:rPr>
-                <w:sz w:val="21"/>
-                <w:lang w:val="en-US"/>
-              </w:rPr>
-            </w:pPr>
-            <w:proofErr w:type="spellStart"/>
-            <w:r>
-              <w:rPr>
-                <w:sz w:val="21"/>
-                <w:lang w:val="en-US"/>
-              </w:rPr>
-              <w:t>duration</w:t>
-            </w:r>
-            <w:r>
-              <w:rPr>
-                <w:sz w:val="21"/>
-                <w:lang w:val="en-US"/>
-              </w:rPr>
-              <w:t>_rank</w:t>
-            </w:r>
-            <w:proofErr w:type="spellEnd"/>
-          </w:p>
-        </w:tc>
-        <w:tc>
-          <w:tcPr>
-            <w:tcW w:w="1245" w:type="dxa"/>
+            <w:tcW w:w="1104" w:type="dxa"/>
           </w:tcPr>
           <w:p>
             <w:pPr>
@@ -380,7 +365,7 @@
         </w:tc>
         <w:tc>
           <w:tcPr>
-            <w:tcW w:w="1193" w:type="dxa"/>
+            <w:tcW w:w="1135" w:type="dxa"/>
           </w:tcPr>
           <w:p>
             <w:pPr>
@@ -395,14 +380,21 @@
                 <w:sz w:val="21"/>
                 <w:lang w:val="en-US"/>
               </w:rPr>
-              <w:t>start_time</w:t>
+              <w:t>first</w:t>
+            </w:r>
+            <w:r>
+              <w:rPr>
+                <w:sz w:val="21"/>
+                <w:lang w:val="en-US"/>
+              </w:rPr>
+              <w:t>_time</w:t>
             </w:r>
             <w:proofErr w:type="spellEnd"/>
           </w:p>
         </w:tc>
         <w:tc>
           <w:tcPr>
-            <w:tcW w:w="1076" w:type="dxa"/>
+            <w:tcW w:w="1049" w:type="dxa"/>
           </w:tcPr>
           <w:p>
             <w:pPr>
@@ -417,9 +409,36 @@
                 <w:sz w:val="21"/>
                 <w:lang w:val="en-US"/>
               </w:rPr>
-              <w:t>end_time</w:t>
+              <w:t>last</w:t>
+            </w:r>
+            <w:r>
+              <w:rPr>
+                <w:sz w:val="21"/>
+                <w:lang w:val="en-US"/>
+              </w:rPr>
+              <w:t>_time</w:t>
             </w:r>
             <w:proofErr w:type="spellEnd"/>
+          </w:p>
+        </w:tc>
+        <w:tc>
+          <w:tcPr>
+            <w:tcW w:w="1049" w:type="dxa"/>
+          </w:tcPr>
+          <w:p>
+            <w:pPr>
+              <w:rPr>
+                <w:sz w:val="21"/>
+                <w:lang w:val="en-US"/>
+              </w:rPr>
+            </w:pPr>
+            <w:r>
+              <w:rPr>
+                <w:sz w:val="21"/>
+                <w:lang w:val="en-US"/>
+              </w:rPr>
+              <w:t>duration</w:t>
+            </w:r>
           </w:p>
         </w:tc>
       </w:tr>
@@ -429,7 +448,7 @@
         </w:trPr>
         <w:tc>
           <w:tcPr>
-            <w:tcW w:w="794" w:type="dxa"/>
+            <w:tcW w:w="505" w:type="dxa"/>
           </w:tcPr>
           <w:p>
             <w:pPr>
@@ -442,7 +461,7 @@
         </w:tc>
         <w:tc>
           <w:tcPr>
-            <w:tcW w:w="1050" w:type="dxa"/>
+            <w:tcW w:w="772" w:type="dxa"/>
           </w:tcPr>
           <w:p>
             <w:pPr>
@@ -455,7 +474,7 @@
         </w:tc>
         <w:tc>
           <w:tcPr>
-            <w:tcW w:w="1014" w:type="dxa"/>
+            <w:tcW w:w="923" w:type="dxa"/>
           </w:tcPr>
           <w:p>
             <w:pPr>
@@ -468,7 +487,7 @@
         </w:tc>
         <w:tc>
           <w:tcPr>
-            <w:tcW w:w="1347" w:type="dxa"/>
+            <w:tcW w:w="959" w:type="dxa"/>
           </w:tcPr>
           <w:p>
             <w:pPr>
@@ -481,7 +500,7 @@
         </w:tc>
         <w:tc>
           <w:tcPr>
-            <w:tcW w:w="1523" w:type="dxa"/>
+            <w:tcW w:w="1332" w:type="dxa"/>
           </w:tcPr>
           <w:p>
             <w:pPr>
@@ -494,7 +513,7 @@
         </w:tc>
         <w:tc>
           <w:tcPr>
-            <w:tcW w:w="1245" w:type="dxa"/>
+            <w:tcW w:w="1104" w:type="dxa"/>
           </w:tcPr>
           <w:p>
             <w:pPr>
@@ -507,7 +526,7 @@
         </w:tc>
         <w:tc>
           <w:tcPr>
-            <w:tcW w:w="1193" w:type="dxa"/>
+            <w:tcW w:w="1135" w:type="dxa"/>
           </w:tcPr>
           <w:p>
             <w:pPr>
@@ -520,7 +539,20 @@
         </w:tc>
         <w:tc>
           <w:tcPr>
-            <w:tcW w:w="1076" w:type="dxa"/>
+            <w:tcW w:w="1049" w:type="dxa"/>
+          </w:tcPr>
+          <w:p>
+            <w:pPr>
+              <w:rPr>
+                <w:sz w:val="20"/>
+                <w:lang w:val="en-US"/>
+              </w:rPr>
+            </w:pPr>
+          </w:p>
+        </w:tc>
+        <w:tc>
+          <w:tcPr>
+            <w:tcW w:w="1049" w:type="dxa"/>
           </w:tcPr>
           <w:p>
             <w:pPr>
@@ -565,14 +597,42 @@
           <w:sz w:val="20"/>
           <w:lang w:val="en-US"/>
         </w:rPr>
-        <w:t>, BIGINT UNSIGNED</w:t>
-      </w:r>
-      <w:r>
-        <w:rPr>
-          <w:sz w:val="20"/>
-          <w:lang w:val="en-US"/>
-        </w:rPr>
-        <w:t>] is primary key;</w:t>
+        <w:t xml:space="preserve">, </w:t>
+      </w:r>
+      <w:r>
+        <w:rPr>
+          <w:sz w:val="20"/>
+          <w:lang w:val="en-US"/>
+        </w:rPr>
+        <w:t>VARCHAR(16)</w:t>
+      </w:r>
+      <w:r>
+        <w:rPr>
+          <w:sz w:val="20"/>
+          <w:lang w:val="en-US"/>
+        </w:rPr>
+        <w:t>] is primary key</w:t>
+      </w:r>
+      <w:r>
+        <w:rPr>
+          <w:sz w:val="20"/>
+          <w:lang w:val="en-US"/>
+        </w:rPr>
+        <w:t xml:space="preserve">, the format is </w:t>
+      </w:r>
+      <w:r>
+        <w:rPr>
+          <w:sz w:val="20"/>
+          <w:lang w:val="en-US"/>
+        </w:rPr>
+        <w:t>YYYYMMDDHHMMSSII</w:t>
+      </w:r>
+      <w:r>
+        <w:rPr>
+          <w:sz w:val="20"/>
+          <w:lang w:val="en-US"/>
+        </w:rPr>
+        <w:t>;</w:t>
       </w:r>
     </w:p>
     <w:p>
@@ -607,7 +667,21 @@
           <w:sz w:val="20"/>
           <w:lang w:val="en-US"/>
         </w:rPr>
-        <w:t>] is the title of the topic;</w:t>
+        <w:t>] is the title of the topic</w:t>
+      </w:r>
+      <w:r>
+        <w:rPr>
+          <w:sz w:val="20"/>
+          <w:lang w:val="en-US"/>
+        </w:rPr>
+        <w:t>, this key should be indexed to improve performance</w:t>
+      </w:r>
+      <w:r>
+        <w:rPr>
+          <w:sz w:val="20"/>
+          <w:lang w:val="en-US"/>
+        </w:rPr>
+        <w:t>;</w:t>
       </w:r>
     </w:p>
     <w:p>
@@ -654,48 +728,35 @@
         </w:numPr>
         <w:spacing w:after="0"/>
         <w:rPr>
-          <w:sz w:val="20"/>
-          <w:lang w:val="en-US"/>
-        </w:rPr>
-      </w:pPr>
-      <w:r>
-        <w:rPr>
-          <w:sz w:val="20"/>
-          <w:lang w:val="en-US"/>
-        </w:rPr>
-        <w:t>[</w:t>
-      </w:r>
-      <w:proofErr w:type="spellStart"/>
-      <w:r>
-        <w:rPr>
-          <w:sz w:val="20"/>
-          <w:lang w:val="en-US"/>
-        </w:rPr>
-        <w:t>highest_rank</w:t>
-      </w:r>
-      <w:proofErr w:type="spellEnd"/>
-      <w:r>
-        <w:rPr>
-          <w:sz w:val="20"/>
-          <w:lang w:val="en-US"/>
-        </w:rPr>
-        <w:t>, INT UNSIGNED</w:t>
-      </w:r>
-      <w:r>
-        <w:rPr>
-          <w:sz w:val="20"/>
-          <w:lang w:val="en-US"/>
-        </w:rPr>
-        <w:t>] is the highest rank the topi</w:t>
-      </w:r>
-      <w:bookmarkStart w:id="0" w:name="_GoBack"/>
-      <w:bookmarkEnd w:id="0"/>
-      <w:r>
-        <w:rPr>
-          <w:sz w:val="20"/>
-          <w:lang w:val="en-US"/>
-        </w:rPr>
-        <w:t>c ever reached;</w:t>
+          <w:color w:val="FF0000"/>
+          <w:sz w:val="20"/>
+          <w:lang w:val="en-US"/>
+        </w:rPr>
+      </w:pPr>
+      <w:r>
+        <w:rPr>
+          <w:color w:val="FF0000"/>
+          <w:sz w:val="20"/>
+          <w:lang w:val="en-US"/>
+        </w:rPr>
+        <w:t>[category, VARCHAR(100)] for 3</w:t>
+      </w:r>
+      <w:r>
+        <w:rPr>
+          <w:color w:val="FF0000"/>
+          <w:sz w:val="20"/>
+          <w:vertAlign w:val="superscript"/>
+          <w:lang w:val="en-US"/>
+        </w:rPr>
+        <w:t>rd</w:t>
+      </w:r>
+      <w:r>
+        <w:rPr>
+          <w:color w:val="FF0000"/>
+          <w:sz w:val="20"/>
+          <w:lang w:val="en-US"/>
+        </w:rPr>
+        <w:t xml:space="preserve"> stage usage;</w:t>
       </w:r>
     </w:p>
     <w:p>
@@ -724,7 +785,14 @@
           <w:sz w:val="20"/>
           <w:lang w:val="en-US"/>
         </w:rPr>
-        <w:t>duration_rank</w:t>
+        <w:t>highest</w:t>
+      </w:r>
+      <w:r>
+        <w:rPr>
+          <w:sz w:val="20"/>
+          <w:lang w:val="en-US"/>
+        </w:rPr>
+        <w:t>rank</w:t>
       </w:r>
       <w:proofErr w:type="spellEnd"/>
       <w:r>
@@ -732,14 +800,14 @@
           <w:sz w:val="20"/>
           <w:lang w:val="en-US"/>
         </w:rPr>
-        <w:t>, BIGINT UNSIGNED</w:t>
-      </w:r>
-      <w:r>
-        <w:rPr>
-          <w:sz w:val="20"/>
-          <w:lang w:val="en-US"/>
-        </w:rPr>
-        <w:t>] is the rank of the duration the topic lasted;</w:t>
+        <w:t>, INT UNSIGNED</w:t>
+      </w:r>
+      <w:r>
+        <w:rPr>
+          <w:sz w:val="20"/>
+          <w:lang w:val="en-US"/>
+        </w:rPr>
+        <w:t>] is the highest rank the topic ever reached;</w:t>
       </w:r>
     </w:p>
     <w:p>
@@ -776,7 +844,14 @@
           <w:sz w:val="20"/>
           <w:lang w:val="en-US"/>
         </w:rPr>
-        <w:t>, BIGINT UNSIGNED</w:t>
+        <w:t xml:space="preserve">, </w:t>
+      </w:r>
+      <w:r>
+        <w:rPr>
+          <w:sz w:val="20"/>
+          <w:lang w:val="en-US"/>
+        </w:rPr>
+        <w:t>INT UNSIGNED</w:t>
       </w:r>
       <w:r>
         <w:rPr>
@@ -812,7 +887,14 @@
           <w:sz w:val="20"/>
           <w:lang w:val="en-US"/>
         </w:rPr>
-        <w:t>start_time</w:t>
+        <w:t>first</w:t>
+      </w:r>
+      <w:r>
+        <w:rPr>
+          <w:sz w:val="20"/>
+          <w:lang w:val="en-US"/>
+        </w:rPr>
+        <w:t>time</w:t>
       </w:r>
       <w:proofErr w:type="spellEnd"/>
       <w:r>
@@ -827,7 +909,16 @@
           <w:sz w:val="20"/>
           <w:lang w:val="en-US"/>
         </w:rPr>
-        <w:t>] when the topic entered the Weibo top page;</w:t>
+        <w:t>] when th</w:t>
+      </w:r>
+      <w:bookmarkStart w:id="0" w:name="_GoBack"/>
+      <w:bookmarkEnd w:id="0"/>
+      <w:r>
+        <w:rPr>
+          <w:sz w:val="20"/>
+          <w:lang w:val="en-US"/>
+        </w:rPr>
+        <w:t>e topic entered the Weibo top page;</w:t>
       </w:r>
     </w:p>
     <w:p>
@@ -856,7 +947,14 @@
           <w:sz w:val="20"/>
           <w:lang w:val="en-US"/>
         </w:rPr>
-        <w:t>end_time</w:t>
+        <w:t>last</w:t>
+      </w:r>
+      <w:r>
+        <w:rPr>
+          <w:sz w:val="20"/>
+          <w:lang w:val="en-US"/>
+        </w:rPr>
+        <w:t>time</w:t>
       </w:r>
       <w:proofErr w:type="spellEnd"/>
       <w:r>
@@ -872,6 +970,92 @@
           <w:lang w:val="en-US"/>
         </w:rPr>
         <w:t>] the last time the topic stays in the Weibo top page;</w:t>
+      </w:r>
+    </w:p>
+    <w:p>
+      <w:pPr>
+        <w:pStyle w:val="ListParagraph"/>
+        <w:numPr>
+          <w:ilvl w:val="0"/>
+          <w:numId w:val="1"/>
+        </w:numPr>
+        <w:spacing w:after="0"/>
+        <w:rPr>
+          <w:sz w:val="20"/>
+          <w:lang w:val="en-US"/>
+        </w:rPr>
+      </w:pPr>
+      <w:r>
+        <w:rPr>
+          <w:sz w:val="20"/>
+          <w:lang w:val="en-US"/>
+        </w:rPr>
+        <w:t>[</w:t>
+      </w:r>
+      <w:r>
+        <w:rPr>
+          <w:sz w:val="20"/>
+          <w:lang w:val="en-US"/>
+        </w:rPr>
+        <w:t>duration</w:t>
+      </w:r>
+      <w:r>
+        <w:rPr>
+          <w:sz w:val="20"/>
+          <w:lang w:val="en-US"/>
+        </w:rPr>
+        <w:t xml:space="preserve">, </w:t>
+      </w:r>
+      <w:r>
+        <w:rPr>
+          <w:sz w:val="20"/>
+          <w:lang w:val="en-US"/>
+        </w:rPr>
+        <w:t>INT UNSIGNED</w:t>
+      </w:r>
+      <w:r>
+        <w:rPr>
+          <w:sz w:val="20"/>
+          <w:lang w:val="en-US"/>
+        </w:rPr>
+        <w:t xml:space="preserve">] is </w:t>
+      </w:r>
+      <w:r>
+        <w:rPr>
+          <w:sz w:val="20"/>
+          <w:lang w:val="en-US"/>
+        </w:rPr>
+        <w:t>duration of the topic staying in Weibo Top</w:t>
+      </w:r>
+      <w:r>
+        <w:rPr>
+          <w:sz w:val="20"/>
+          <w:lang w:val="en-US"/>
+        </w:rPr>
+        <w:t xml:space="preserve"> in seconds</w:t>
+      </w:r>
+      <w:r>
+        <w:rPr>
+          <w:sz w:val="20"/>
+          <w:lang w:val="en-US"/>
+        </w:rPr>
+        <w:t>;</w:t>
+      </w:r>
+    </w:p>
+    <w:p>
+      <w:pPr>
+        <w:spacing w:after="0"/>
+        <w:rPr>
+          <w:sz w:val="20"/>
+          <w:lang w:val="en-US"/>
+        </w:rPr>
+      </w:pPr>
+      <w:r>
+        <w:rPr>
+          <w:sz w:val="20"/>
+          <w:lang w:val="en-US"/>
+        </w:rPr>
+        <w:t>Total size of one row is 16+150+300+100+4+4+8+8+4=594 bytes.</w:t>
       </w:r>
     </w:p>
     <w:p>
@@ -964,7 +1148,25 @@
           <w:color w:val="FF0000"/>
           <w:lang w:val="en-US"/>
         </w:rPr>
-        <w:t>hot points ranking in history</w:t>
+        <w:t xml:space="preserve">hot points ranking </w:t>
+      </w:r>
+      <w:proofErr w:type="gramStart"/>
+      <w:r>
+        <w:rPr>
+          <w:b/>
+          <w:color w:val="FF0000"/>
+          <w:lang w:val="en-US"/>
+        </w:rPr>
+        <w:t>in</w:t>
+      </w:r>
+      <w:proofErr w:type="gramEnd"/>
+      <w:r>
+        <w:rPr>
+          <w:b/>
+          <w:color w:val="FF0000"/>
+          <w:lang w:val="en-US"/>
+        </w:rPr>
+        <w:t xml:space="preserve"> history</w:t>
       </w:r>
       <w:r>
         <w:rPr>
@@ -1079,11 +1281,20 @@
           <w:lang w:val="en-US"/>
         </w:rPr>
       </w:pPr>
-      <w:r>
-        <w:rPr>
-          <w:lang w:val="en-US"/>
-        </w:rPr>
-        <w:t>MariaDB database;</w:t>
+      <w:proofErr w:type="spellStart"/>
+      <w:r>
+        <w:rPr>
+          <w:lang w:val="en-US"/>
+        </w:rPr>
+        <w:lastRenderedPageBreak/>
+        <w:t>MariaDB</w:t>
+      </w:r>
+      <w:proofErr w:type="spellEnd"/>
+      <w:r>
+        <w:rPr>
+          <w:lang w:val="en-US"/>
+        </w:rPr>
+        <w:t xml:space="preserve"> database;</w:t>
       </w:r>
     </w:p>
     <w:p>
@@ -1119,7 +1330,6 @@
         <w:rPr>
           <w:lang w:val="en-US"/>
         </w:rPr>
-        <w:lastRenderedPageBreak/>
         <w:t>…</w:t>
       </w:r>
     </w:p>
@@ -1134,8 +1344,8 @@
 </file>
 
 <file path=word/numbering.xml><?xml version="1.0" encoding="utf-8"?>
-<w:numbering xmlns:wpc="http://schemas.microsoft.com/office/word/2010/wordprocessingCanvas" xmlns:cx="http://schemas.microsoft.com/office/drawing/2014/chartex" xmlns:cx1="http://schemas.microsoft.com/office/drawing/2015/9/8/chartex" xmlns:cx2="http://schemas.microsoft.com/office/drawing/2015/10/21/chartex" xmlns:cx3="http://schemas.microsoft.com/office/drawing/2016/5/9/chartex" xmlns:cx4="http://schemas.microsoft.com/office/drawing/2016/5/10/chartex" xmlns:cx5="http://schemas.microsoft.com/office/drawing/2016/5/11/chartex" xmlns:cx6="http://schemas.microsoft.com/office/drawing/2016/5/12/chartex" xmlns:cx7="http://schemas.microsoft.com/office/drawing/2016/5/13/chartex" xmlns:cx8="http://schemas.microsoft.com/office/drawing/2016/5/14/chartex" xmlns:mc="http://schemas.openxmlformats.org/markup-compatibility/2006" xmlns:aink="http://schemas.microsoft.com/office/drawing/2016/ink" xmlns:am3d="http://schemas.microsoft.com/office/drawing/2017/model3d" xmlns:o="urn:schemas-microsoft-com:office:office" xmlns:r="http://schemas.openxmlformats.org/officeDocument/2006/relationships" xmlns:m="http://schemas.openxmlformats.org/officeDocument/2006/math" xmlns:v="urn:schemas-microsoft-com:vml" xmlns:wp14="http://schemas.microsoft.com/office/word/2010/wordprocessingDrawing" xmlns:wp="http://schemas.openxmlformats.org/drawingml/2006/wordprocessingDrawing" xmlns:w10="urn:schemas-microsoft-com:office:word" xmlns:w="http://schemas.openxmlformats.org/wordprocessingml/2006/main" xmlns:w14="http://schemas.microsoft.com/office/word/2010/wordml" xmlns:w15="http://schemas.microsoft.com/office/word/2012/wordml" xmlns:w16cid="http://schemas.microsoft.com/office/word/2016/wordml/cid" xmlns:w16se="http://schemas.microsoft.com/office/word/2015/wordml/symex" xmlns:wpg="http://schemas.microsoft.com/office/word/2010/wordprocessingGroup" xmlns:wpi="http://schemas.microsoft.com/office/word/2010/wordprocessingInk" xmlns:wne="http://schemas.microsoft.com/office/word/2006/wordml" xmlns:wps="http://schemas.microsoft.com/office/word/2010/wordprocessingShape" mc:Ignorable="w14 w15 w16se w16cid wp14">
-  <w:abstractNum w:abstractNumId="0" w15:restartNumberingAfterBreak="0">
+<w:numbering xmlns:wpc="http://schemas.microsoft.com/office/word/2010/wordprocessingCanvas" xmlns:mc="http://schemas.openxmlformats.org/markup-compatibility/2006" xmlns:o="urn:schemas-microsoft-com:office:office" xmlns:r="http://schemas.openxmlformats.org/officeDocument/2006/relationships" xmlns:m="http://schemas.openxmlformats.org/officeDocument/2006/math" xmlns:v="urn:schemas-microsoft-com:vml" xmlns:wp14="http://schemas.microsoft.com/office/word/2010/wordprocessingDrawing" xmlns:wp="http://schemas.openxmlformats.org/drawingml/2006/wordprocessingDrawing" xmlns:w10="urn:schemas-microsoft-com:office:word" xmlns:w="http://schemas.openxmlformats.org/wordprocessingml/2006/main" xmlns:w14="http://schemas.microsoft.com/office/word/2010/wordml" xmlns:wpg="http://schemas.microsoft.com/office/word/2010/wordprocessingGroup" xmlns:wpi="http://schemas.microsoft.com/office/word/2010/wordprocessingInk" xmlns:wne="http://schemas.microsoft.com/office/word/2006/wordml" xmlns:wps="http://schemas.microsoft.com/office/word/2010/wordprocessingShape" mc:Ignorable="w14 wp14">
+  <w:abstractNum w:abstractNumId="0">
     <w:nsid w:val="10BB7B81"/>
     <w:multiLevelType w:val="hybridMultilevel"/>
     <w:tmpl w:val="D0E43028"/>
@@ -1248,7 +1458,7 @@
       </w:rPr>
     </w:lvl>
   </w:abstractNum>
-  <w:abstractNum w:abstractNumId="1" w15:restartNumberingAfterBreak="0">
+  <w:abstractNum w:abstractNumId="1">
     <w:nsid w:val="71FA4140"/>
     <w:multiLevelType w:val="hybridMultilevel"/>
     <w:tmpl w:val="EA347082"/>
@@ -1371,7 +1581,7 @@
 </file>
 
 <file path=word/styles.xml><?xml version="1.0" encoding="utf-8"?>
-<w:styles xmlns:mc="http://schemas.openxmlformats.org/markup-compatibility/2006" xmlns:r="http://schemas.openxmlformats.org/officeDocument/2006/relationships" xmlns:w="http://schemas.openxmlformats.org/wordprocessingml/2006/main" xmlns:w14="http://schemas.microsoft.com/office/word/2010/wordml" xmlns:w15="http://schemas.microsoft.com/office/word/2012/wordml" xmlns:w16cid="http://schemas.microsoft.com/office/word/2016/wordml/cid" xmlns:w16se="http://schemas.microsoft.com/office/word/2015/wordml/symex" mc:Ignorable="w14 w15 w16se w16cid">
+<w:styles xmlns:mc="http://schemas.openxmlformats.org/markup-compatibility/2006" xmlns:r="http://schemas.openxmlformats.org/officeDocument/2006/relationships" xmlns:w="http://schemas.openxmlformats.org/wordprocessingml/2006/main" xmlns:w14="http://schemas.microsoft.com/office/word/2010/wordml" mc:Ignorable="w14">
   <w:docDefaults>
     <w:rPrDefault>
       <w:rPr>
@@ -1387,382 +1597,453 @@
       </w:pPr>
     </w:pPrDefault>
   </w:docDefaults>
-  <w:latentStyles w:defLockedState="0" w:defUIPriority="99" w:defSemiHidden="0" w:defUnhideWhenUsed="0" w:defQFormat="0" w:count="375">
-    <w:lsdException w:name="Normal" w:uiPriority="0" w:qFormat="1"/>
-    <w:lsdException w:name="heading 1" w:uiPriority="9" w:qFormat="1"/>
-    <w:lsdException w:name="heading 2" w:semiHidden="1" w:uiPriority="9" w:unhideWhenUsed="1" w:qFormat="1"/>
-    <w:lsdException w:name="heading 3" w:semiHidden="1" w:uiPriority="9" w:unhideWhenUsed="1" w:qFormat="1"/>
-    <w:lsdException w:name="heading 4" w:semiHidden="1" w:uiPriority="9" w:unhideWhenUsed="1" w:qFormat="1"/>
-    <w:lsdException w:name="heading 5" w:semiHidden="1" w:uiPriority="9" w:unhideWhenUsed="1" w:qFormat="1"/>
-    <w:lsdException w:name="heading 6" w:semiHidden="1" w:uiPriority="9" w:unhideWhenUsed="1" w:qFormat="1"/>
-    <w:lsdException w:name="heading 7" w:semiHidden="1" w:uiPriority="9" w:unhideWhenUsed="1" w:qFormat="1"/>
-    <w:lsdException w:name="heading 8" w:semiHidden="1" w:uiPriority="9" w:unhideWhenUsed="1" w:qFormat="1"/>
-    <w:lsdException w:name="heading 9" w:semiHidden="1" w:uiPriority="9" w:unhideWhenUsed="1" w:qFormat="1"/>
-    <w:lsdException w:name="index 1" w:semiHidden="1" w:unhideWhenUsed="1"/>
-    <w:lsdException w:name="index 2" w:semiHidden="1" w:unhideWhenUsed="1"/>
-    <w:lsdException w:name="index 3" w:semiHidden="1" w:unhideWhenUsed="1"/>
-    <w:lsdException w:name="index 4" w:semiHidden="1" w:unhideWhenUsed="1"/>
-    <w:lsdException w:name="index 5" w:semiHidden="1" w:unhideWhenUsed="1"/>
-    <w:lsdException w:name="index 6" w:semiHidden="1" w:unhideWhenUsed="1"/>
-    <w:lsdException w:name="index 7" w:semiHidden="1" w:unhideWhenUsed="1"/>
-    <w:lsdException w:name="index 8" w:semiHidden="1" w:unhideWhenUsed="1"/>
-    <w:lsdException w:name="index 9" w:semiHidden="1" w:unhideWhenUsed="1"/>
-    <w:lsdException w:name="toc 1" w:semiHidden="1" w:uiPriority="39" w:unhideWhenUsed="1"/>
-    <w:lsdException w:name="toc 2" w:semiHidden="1" w:uiPriority="39" w:unhideWhenUsed="1"/>
-    <w:lsdException w:name="toc 3" w:semiHidden="1" w:uiPriority="39" w:unhideWhenUsed="1"/>
-    <w:lsdException w:name="toc 4" w:semiHidden="1" w:uiPriority="39" w:unhideWhenUsed="1"/>
-    <w:lsdException w:name="toc 5" w:semiHidden="1" w:uiPriority="39" w:unhideWhenUsed="1"/>
-    <w:lsdException w:name="toc 6" w:semiHidden="1" w:uiPriority="39" w:unhideWhenUsed="1"/>
-    <w:lsdException w:name="toc 7" w:semiHidden="1" w:uiPriority="39" w:unhideWhenUsed="1"/>
-    <w:lsdException w:name="toc 8" w:semiHidden="1" w:uiPriority="39" w:unhideWhenUsed="1"/>
-    <w:lsdException w:name="toc 9" w:semiHidden="1" w:uiPriority="39" w:unhideWhenUsed="1"/>
-    <w:lsdException w:name="Normal Indent" w:semiHidden="1" w:unhideWhenUsed="1"/>
-    <w:lsdException w:name="footnote text" w:semiHidden="1" w:unhideWhenUsed="1"/>
-    <w:lsdException w:name="annotation text" w:semiHidden="1" w:unhideWhenUsed="1"/>
-    <w:lsdException w:name="header" w:semiHidden="1" w:unhideWhenUsed="1"/>
-    <w:lsdException w:name="footer" w:semiHidden="1" w:unhideWhenUsed="1"/>
-    <w:lsdException w:name="index heading" w:semiHidden="1" w:unhideWhenUsed="1"/>
-    <w:lsdException w:name="caption" w:semiHidden="1" w:uiPriority="35" w:unhideWhenUsed="1" w:qFormat="1"/>
-    <w:lsdException w:name="table of figures" w:semiHidden="1" w:unhideWhenUsed="1"/>
-    <w:lsdException w:name="envelope address" w:semiHidden="1" w:unhideWhenUsed="1"/>
-    <w:lsdException w:name="envelope return" w:semiHidden="1" w:unhideWhenUsed="1"/>
-    <w:lsdException w:name="footnote reference" w:semiHidden="1" w:unhideWhenUsed="1"/>
-    <w:lsdException w:name="annotation reference" w:semiHidden="1" w:unhideWhenUsed="1"/>
-    <w:lsdException w:name="line number" w:semiHidden="1" w:unhideWhenUsed="1"/>
-    <w:lsdException w:name="page number" w:semiHidden="1" w:unhideWhenUsed="1"/>
-    <w:lsdException w:name="endnote reference" w:semiHidden="1" w:unhideWhenUsed="1"/>
-    <w:lsdException w:name="endnote text" w:semiHidden="1" w:unhideWhenUsed="1"/>
-    <w:lsdException w:name="table of authorities" w:semiHidden="1" w:unhideWhenUsed="1"/>
-    <w:lsdException w:name="macro" w:semiHidden="1" w:unhideWhenUsed="1"/>
-    <w:lsdException w:name="toa heading" w:semiHidden="1" w:unhideWhenUsed="1"/>
-    <w:lsdException w:name="List" w:semiHidden="1" w:unhideWhenUsed="1"/>
-    <w:lsdException w:name="List Bullet" w:semiHidden="1" w:unhideWhenUsed="1"/>
-    <w:lsdException w:name="List Number" w:semiHidden="1" w:unhideWhenUsed="1"/>
-    <w:lsdException w:name="List 2" w:semiHidden="1" w:unhideWhenUsed="1"/>
-    <w:lsdException w:name="List 3" w:semiHidden="1" w:unhideWhenUsed="1"/>
-    <w:lsdException w:name="List 4" w:semiHidden="1" w:unhideWhenUsed="1"/>
-    <w:lsdException w:name="List 5" w:semiHidden="1" w:unhideWhenUsed="1"/>
-    <w:lsdException w:name="List Bullet 2" w:semiHidden="1" w:unhideWhenUsed="1"/>
-    <w:lsdException w:name="List Bullet 3" w:semiHidden="1" w:unhideWhenUsed="1"/>
-    <w:lsdException w:name="List Bullet 4" w:semiHidden="1" w:unhideWhenUsed="1"/>
-    <w:lsdException w:name="List Bullet 5" w:semiHidden="1" w:unhideWhenUsed="1"/>
-    <w:lsdException w:name="List Number 2" w:semiHidden="1" w:unhideWhenUsed="1"/>
-    <w:lsdException w:name="List Number 3" w:semiHidden="1" w:unhideWhenUsed="1"/>
-    <w:lsdException w:name="List Number 4" w:semiHidden="1" w:unhideWhenUsed="1"/>
-    <w:lsdException w:name="List Number 5" w:semiHidden="1" w:unhideWhenUsed="1"/>
-    <w:lsdException w:name="Title" w:uiPriority="10" w:qFormat="1"/>
-    <w:lsdException w:name="Closing" w:semiHidden="1" w:unhideWhenUsed="1"/>
-    <w:lsdException w:name="Signature" w:semiHidden="1" w:unhideWhenUsed="1"/>
-    <w:lsdException w:name="Default Paragraph Font" w:semiHidden="1" w:uiPriority="1" w:unhideWhenUsed="1"/>
-    <w:lsdException w:name="Body Text" w:semiHidden="1" w:unhideWhenUsed="1"/>
-    <w:lsdException w:name="Body Text Indent" w:semiHidden="1" w:unhideWhenUsed="1"/>
-    <w:lsdException w:name="List Continue" w:semiHidden="1" w:unhideWhenUsed="1"/>
-    <w:lsdException w:name="List Continue 2" w:semiHidden="1" w:unhideWhenUsed="1"/>
-    <w:lsdException w:name="List Continue 3" w:semiHidden="1" w:unhideWhenUsed="1"/>
-    <w:lsdException w:name="List Continue 4" w:semiHidden="1" w:unhideWhenUsed="1"/>
-    <w:lsdException w:name="List Continue 5" w:semiHidden="1" w:unhideWhenUsed="1"/>
-    <w:lsdException w:name="Message Header" w:semiHidden="1" w:unhideWhenUsed="1"/>
-    <w:lsdException w:name="Subtitle" w:uiPriority="11" w:qFormat="1"/>
-    <w:lsdException w:name="Salutation" w:semiHidden="1" w:unhideWhenUsed="1"/>
-    <w:lsdException w:name="Date" w:semiHidden="1" w:unhideWhenUsed="1"/>
-    <w:lsdException w:name="Body Text First Indent" w:semiHidden="1" w:unhideWhenUsed="1"/>
-    <w:lsdException w:name="Body Text First Indent 2" w:semiHidden="1" w:unhideWhenUsed="1"/>
-    <w:lsdException w:name="Note Heading" w:semiHidden="1" w:unhideWhenUsed="1"/>
-    <w:lsdException w:name="Body Text 2" w:semiHidden="1" w:unhideWhenUsed="1"/>
-    <w:lsdException w:name="Body Text 3" w:semiHidden="1" w:unhideWhenUsed="1"/>
-    <w:lsdException w:name="Body Text Indent 2" w:semiHidden="1" w:unhideWhenUsed="1"/>
-    <w:lsdException w:name="Body Text Indent 3" w:semiHidden="1" w:unhideWhenUsed="1"/>
-    <w:lsdException w:name="Block Text" w:semiHidden="1" w:unhideWhenUsed="1"/>
-    <w:lsdException w:name="Hyperlink" w:semiHidden="1" w:unhideWhenUsed="1"/>
-    <w:lsdException w:name="FollowedHyperlink" w:semiHidden="1" w:unhideWhenUsed="1"/>
-    <w:lsdException w:name="Strong" w:uiPriority="22" w:qFormat="1"/>
-    <w:lsdException w:name="Emphasis" w:uiPriority="20" w:qFormat="1"/>
-    <w:lsdException w:name="Document Map" w:semiHidden="1" w:unhideWhenUsed="1"/>
-    <w:lsdException w:name="Plain Text" w:semiHidden="1" w:unhideWhenUsed="1"/>
-    <w:lsdException w:name="E-mail Signature" w:semiHidden="1" w:unhideWhenUsed="1"/>
-    <w:lsdException w:name="HTML Top of Form" w:semiHidden="1" w:unhideWhenUsed="1"/>
-    <w:lsdException w:name="HTML Bottom of Form" w:semiHidden="1" w:unhideWhenUsed="1"/>
-    <w:lsdException w:name="Normal (Web)" w:semiHidden="1" w:unhideWhenUsed="1"/>
-    <w:lsdException w:name="HTML Acronym" w:semiHidden="1" w:unhideWhenUsed="1"/>
-    <w:lsdException w:name="HTML Address" w:semiHidden="1" w:unhideWhenUsed="1"/>
-    <w:lsdException w:name="HTML Cite" w:semiHidden="1" w:unhideWhenUsed="1"/>
-    <w:lsdException w:name="HTML Code" w:semiHidden="1" w:unhideWhenUsed="1"/>
-    <w:lsdException w:name="HTML Definition" w:semiHidden="1" w:unhideWhenUsed="1"/>
-    <w:lsdException w:name="HTML Keyboard" w:semiHidden="1" w:unhideWhenUsed="1"/>
-    <w:lsdException w:name="HTML Preformatted" w:semiHidden="1" w:unhideWhenUsed="1"/>
-    <w:lsdException w:name="HTML Sample" w:semiHidden="1" w:unhideWhenUsed="1"/>
-    <w:lsdException w:name="HTML Typewriter" w:semiHidden="1" w:unhideWhenUsed="1"/>
-    <w:lsdException w:name="HTML Variable" w:semiHidden="1" w:unhideWhenUsed="1"/>
-    <w:lsdException w:name="Normal Table" w:semiHidden="1" w:unhideWhenUsed="1"/>
-    <w:lsdException w:name="annotation subject" w:semiHidden="1" w:unhideWhenUsed="1"/>
-    <w:lsdException w:name="No List" w:semiHidden="1" w:unhideWhenUsed="1"/>
-    <w:lsdException w:name="Outline List 1" w:semiHidden="1" w:unhideWhenUsed="1"/>
-    <w:lsdException w:name="Outline List 2" w:semiHidden="1" w:unhideWhenUsed="1"/>
-    <w:lsdException w:name="Outline List 3" w:semiHidden="1" w:unhideWhenUsed="1"/>
-    <w:lsdException w:name="Table Simple 1" w:semiHidden="1" w:unhideWhenUsed="1"/>
-    <w:lsdException w:name="Table Simple 2" w:semiHidden="1" w:unhideWhenUsed="1"/>
-    <w:lsdException w:name="Table Simple 3" w:semiHidden="1" w:unhideWhenUsed="1"/>
-    <w:lsdException w:name="Table Classic 1" w:semiHidden="1" w:unhideWhenUsed="1"/>
-    <w:lsdException w:name="Table Classic 2" w:semiHidden="1" w:unhideWhenUsed="1"/>
-    <w:lsdException w:name="Table Classic 3" w:semiHidden="1" w:unhideWhenUsed="1"/>
-    <w:lsdException w:name="Table Classic 4" w:semiHidden="1" w:unhideWhenUsed="1"/>
-    <w:lsdException w:name="Table Colorful 1" w:semiHidden="1" w:unhideWhenUsed="1"/>
-    <w:lsdException w:name="Table Colorful 2" w:semiHidden="1" w:unhideWhenUsed="1"/>
-    <w:lsdException w:name="Table Colorful 3" w:semiHidden="1" w:unhideWhenUsed="1"/>
-    <w:lsdException w:name="Table Columns 1" w:semiHidden="1" w:unhideWhenUsed="1"/>
-    <w:lsdException w:name="Table Columns 2" w:semiHidden="1" w:unhideWhenUsed="1"/>
-    <w:lsdException w:name="Table Columns 3" w:semiHidden="1" w:unhideWhenUsed="1"/>
-    <w:lsdException w:name="Table Columns 4" w:semiHidden="1" w:unhideWhenUsed="1"/>
-    <w:lsdException w:name="Table Columns 5" w:semiHidden="1" w:unhideWhenUsed="1"/>
-    <w:lsdException w:name="Table Grid 1" w:semiHidden="1" w:unhideWhenUsed="1"/>
-    <w:lsdException w:name="Table Grid 2" w:semiHidden="1" w:unhideWhenUsed="1"/>
-    <w:lsdException w:name="Table Grid 3" w:semiHidden="1" w:unhideWhenUsed="1"/>
-    <w:lsdException w:name="Table Grid 4" w:semiHidden="1" w:unhideWhenUsed="1"/>
-    <w:lsdException w:name="Table Grid 5" w:semiHidden="1" w:unhideWhenUsed="1"/>
-    <w:lsdException w:name="Table Grid 6" w:semiHidden="1" w:unhideWhenUsed="1"/>
-    <w:lsdException w:name="Table Grid 7" w:semiHidden="1" w:unhideWhenUsed="1"/>
-    <w:lsdException w:name="Table Grid 8" w:semiHidden="1" w:unhideWhenUsed="1"/>
-    <w:lsdException w:name="Table List 1" w:semiHidden="1" w:unhideWhenUsed="1"/>
-    <w:lsdException w:name="Table List 2" w:semiHidden="1" w:unhideWhenUsed="1"/>
-    <w:lsdException w:name="Table List 3" w:semiHidden="1" w:unhideWhenUsed="1"/>
-    <w:lsdException w:name="Table List 4" w:semiHidden="1" w:unhideWhenUsed="1"/>
-    <w:lsdException w:name="Table List 5" w:semiHidden="1" w:unhideWhenUsed="1"/>
-    <w:lsdException w:name="Table List 6" w:semiHidden="1" w:unhideWhenUsed="1"/>
-    <w:lsdException w:name="Table List 7" w:semiHidden="1" w:unhideWhenUsed="1"/>
-    <w:lsdException w:name="Table List 8" w:semiHidden="1" w:unhideWhenUsed="1"/>
-    <w:lsdException w:name="Table 3D effects 1" w:semiHidden="1" w:unhideWhenUsed="1"/>
-    <w:lsdException w:name="Table 3D effects 2" w:semiHidden="1" w:unhideWhenUsed="1"/>
-    <w:lsdException w:name="Table 3D effects 3" w:semiHidden="1" w:unhideWhenUsed="1"/>
-    <w:lsdException w:name="Table Contemporary" w:semiHidden="1" w:unhideWhenUsed="1"/>
-    <w:lsdException w:name="Table Elegant" w:semiHidden="1" w:unhideWhenUsed="1"/>
-    <w:lsdException w:name="Table Professional" w:semiHidden="1" w:unhideWhenUsed="1"/>
-    <w:lsdException w:name="Table Subtle 1" w:semiHidden="1" w:unhideWhenUsed="1"/>
-    <w:lsdException w:name="Table Subtle 2" w:semiHidden="1" w:unhideWhenUsed="1"/>
-    <w:lsdException w:name="Table Web 1" w:semiHidden="1" w:unhideWhenUsed="1"/>
-    <w:lsdException w:name="Table Web 2" w:semiHidden="1" w:unhideWhenUsed="1"/>
-    <w:lsdException w:name="Table Web 3" w:semiHidden="1" w:unhideWhenUsed="1"/>
-    <w:lsdException w:name="Balloon Text" w:semiHidden="1" w:unhideWhenUsed="1"/>
-    <w:lsdException w:name="Table Grid" w:semiHidden="1" w:uiPriority="59" w:unhideWhenUsed="1"/>
-    <w:lsdException w:name="Table Theme" w:semiHidden="1" w:unhideWhenUsed="1"/>
-    <w:lsdException w:name="Placeholder Text" w:semiHidden="1"/>
-    <w:lsdException w:name="No Spacing" w:uiPriority="1" w:qFormat="1"/>
-    <w:lsdException w:name="Light Shading" w:uiPriority="60"/>
-    <w:lsdException w:name="Light List" w:uiPriority="61"/>
-    <w:lsdException w:name="Light Grid" w:uiPriority="62"/>
-    <w:lsdException w:name="Medium Shading 1" w:uiPriority="63"/>
-    <w:lsdException w:name="Medium Shading 2" w:uiPriority="64"/>
-    <w:lsdException w:name="Medium List 1" w:uiPriority="65"/>
-    <w:lsdException w:name="Medium List 2" w:uiPriority="66"/>
-    <w:lsdException w:name="Medium Grid 1" w:uiPriority="67"/>
-    <w:lsdException w:name="Medium Grid 2" w:uiPriority="68"/>
-    <w:lsdException w:name="Medium Grid 3" w:uiPriority="69"/>
-    <w:lsdException w:name="Dark List" w:uiPriority="70"/>
-    <w:lsdException w:name="Colorful Shading" w:uiPriority="71"/>
-    <w:lsdException w:name="Colorful List" w:uiPriority="72"/>
-    <w:lsdException w:name="Colorful Grid" w:uiPriority="73"/>
-    <w:lsdException w:name="Light Shading Accent 1" w:uiPriority="60"/>
-    <w:lsdException w:name="Light List Accent 1" w:uiPriority="61"/>
-    <w:lsdException w:name="Light Grid Accent 1" w:uiPriority="62"/>
-    <w:lsdException w:name="Medium Shading 1 Accent 1" w:uiPriority="63"/>
-    <w:lsdException w:name="Medium Shading 2 Accent 1" w:uiPriority="64"/>
-    <w:lsdException w:name="Medium List 1 Accent 1" w:uiPriority="65"/>
-    <w:lsdException w:name="Revision" w:semiHidden="1"/>
-    <w:lsdException w:name="List Paragraph" w:uiPriority="34" w:qFormat="1"/>
-    <w:lsdException w:name="Quote" w:uiPriority="29" w:qFormat="1"/>
-    <w:lsdException w:name="Intense Quote" w:uiPriority="30" w:qFormat="1"/>
-    <w:lsdException w:name="Medium List 2 Accent 1" w:uiPriority="66"/>
-    <w:lsdException w:name="Medium Grid 1 Accent 1" w:uiPriority="67"/>
-    <w:lsdException w:name="Medium Grid 2 Accent 1" w:uiPriority="68"/>
-    <w:lsdException w:name="Medium Grid 3 Accent 1" w:uiPriority="69"/>
-    <w:lsdException w:name="Dark List Accent 1" w:uiPriority="70"/>
-    <w:lsdException w:name="Colorful Shading Accent 1" w:uiPriority="71"/>
-    <w:lsdException w:name="Colorful List Accent 1" w:uiPriority="72"/>
-    <w:lsdException w:name="Colorful Grid Accent 1" w:uiPriority="73"/>
-    <w:lsdException w:name="Light Shading Accent 2" w:uiPriority="60"/>
-    <w:lsdException w:name="Light List Accent 2" w:uiPriority="61"/>
-    <w:lsdException w:name="Light Grid Accent 2" w:uiPriority="62"/>
-    <w:lsdException w:name="Medium Shading 1 Accent 2" w:uiPriority="63"/>
-    <w:lsdException w:name="Medium Shading 2 Accent 2" w:uiPriority="64"/>
-    <w:lsdException w:name="Medium List 1 Accent 2" w:uiPriority="65"/>
-    <w:lsdException w:name="Medium List 2 Accent 2" w:uiPriority="66"/>
-    <w:lsdException w:name="Medium Grid 1 Accent 2" w:uiPriority="67"/>
-    <w:lsdException w:name="Medium Grid 2 Accent 2" w:uiPriority="68"/>
-    <w:lsdException w:name="Medium Grid 3 Accent 2" w:uiPriority="69"/>
-    <w:lsdException w:name="Dark List Accent 2" w:uiPriority="70"/>
-    <w:lsdException w:name="Colorful Shading Accent 2" w:uiPriority="71"/>
-    <w:lsdException w:name="Colorful List Accent 2" w:uiPriority="72"/>
-    <w:lsdException w:name="Colorful Grid Accent 2" w:uiPriority="73"/>
-    <w:lsdException w:name="Light Shading Accent 3" w:uiPriority="60"/>
-    <w:lsdException w:name="Light List Accent 3" w:uiPriority="61"/>
-    <w:lsdException w:name="Light Grid Accent 3" w:uiPriority="62"/>
-    <w:lsdException w:name="Medium Shading 1 Accent 3" w:uiPriority="63"/>
-    <w:lsdException w:name="Medium Shading 2 Accent 3" w:uiPriority="64"/>
-    <w:lsdException w:name="Medium List 1 Accent 3" w:uiPriority="65"/>
-    <w:lsdException w:name="Medium List 2 Accent 3" w:uiPriority="66"/>
-    <w:lsdException w:name="Medium Grid 1 Accent 3" w:uiPriority="67"/>
-    <w:lsdException w:name="Medium Grid 2 Accent 3" w:uiPriority="68"/>
-    <w:lsdException w:name="Medium Grid 3 Accent 3" w:uiPriority="69"/>
-    <w:lsdException w:name="Dark List Accent 3" w:uiPriority="70"/>
-    <w:lsdException w:name="Colorful Shading Accent 3" w:uiPriority="71"/>
-    <w:lsdException w:name="Colorful List Accent 3" w:uiPriority="72"/>
-    <w:lsdException w:name="Colorful Grid Accent 3" w:uiPriority="73"/>
-    <w:lsdException w:name="Light Shading Accent 4" w:uiPriority="60"/>
-    <w:lsdException w:name="Light List Accent 4" w:uiPriority="61"/>
-    <w:lsdException w:name="Light Grid Accent 4" w:uiPriority="62"/>
-    <w:lsdException w:name="Medium Shading 1 Accent 4" w:uiPriority="63"/>
-    <w:lsdException w:name="Medium Shading 2 Accent 4" w:uiPriority="64"/>
-    <w:lsdException w:name="Medium List 1 Accent 4" w:uiPriority="65"/>
-    <w:lsdException w:name="Medium List 2 Accent 4" w:uiPriority="66"/>
-    <w:lsdException w:name="Medium Grid 1 Accent 4" w:uiPriority="67"/>
-    <w:lsdException w:name="Medium Grid 2 Accent 4" w:uiPriority="68"/>
-    <w:lsdException w:name="Medium Grid 3 Accent 4" w:uiPriority="69"/>
-    <w:lsdException w:name="Dark List Accent 4" w:uiPriority="70"/>
-    <w:lsdException w:name="Colorful Shading Accent 4" w:uiPriority="71"/>
-    <w:lsdException w:name="Colorful List Accent 4" w:uiPriority="72"/>
-    <w:lsdException w:name="Colorful Grid Accent 4" w:uiPriority="73"/>
-    <w:lsdException w:name="Light Shading Accent 5" w:uiPriority="60"/>
-    <w:lsdException w:name="Light List Accent 5" w:uiPriority="61"/>
-    <w:lsdException w:name="Light Grid Accent 5" w:uiPriority="62"/>
-    <w:lsdException w:name="Medium Shading 1 Accent 5" w:uiPriority="63"/>
-    <w:lsdException w:name="Medium Shading 2 Accent 5" w:uiPriority="64"/>
-    <w:lsdException w:name="Medium List 1 Accent 5" w:uiPriority="65"/>
-    <w:lsdException w:name="Medium List 2 Accent 5" w:uiPriority="66"/>
-    <w:lsdException w:name="Medium Grid 1 Accent 5" w:uiPriority="67"/>
-    <w:lsdException w:name="Medium Grid 2 Accent 5" w:uiPriority="68"/>
-    <w:lsdException w:name="Medium Grid 3 Accent 5" w:uiPriority="69"/>
-    <w:lsdException w:name="Dark List Accent 5" w:uiPriority="70"/>
-    <w:lsdException w:name="Colorful Shading Accent 5" w:uiPriority="71"/>
-    <w:lsdException w:name="Colorful List Accent 5" w:uiPriority="72"/>
-    <w:lsdException w:name="Colorful Grid Accent 5" w:uiPriority="73"/>
-    <w:lsdException w:name="Light Shading Accent 6" w:uiPriority="60"/>
-    <w:lsdException w:name="Light List Accent 6" w:uiPriority="61"/>
-    <w:lsdException w:name="Light Grid Accent 6" w:uiPriority="62"/>
-    <w:lsdException w:name="Medium Shading 1 Accent 6" w:uiPriority="63"/>
-    <w:lsdException w:name="Medium Shading 2 Accent 6" w:uiPriority="64"/>
-    <w:lsdException w:name="Medium List 1 Accent 6" w:uiPriority="65"/>
-    <w:lsdException w:name="Medium List 2 Accent 6" w:uiPriority="66"/>
-    <w:lsdException w:name="Medium Grid 1 Accent 6" w:uiPriority="67"/>
-    <w:lsdException w:name="Medium Grid 2 Accent 6" w:uiPriority="68"/>
-    <w:lsdException w:name="Medium Grid 3 Accent 6" w:uiPriority="69"/>
-    <w:lsdException w:name="Dark List Accent 6" w:uiPriority="70"/>
-    <w:lsdException w:name="Colorful Shading Accent 6" w:uiPriority="71"/>
-    <w:lsdException w:name="Colorful List Accent 6" w:uiPriority="72"/>
-    <w:lsdException w:name="Colorful Grid Accent 6" w:uiPriority="73"/>
-    <w:lsdException w:name="Subtle Emphasis" w:uiPriority="19" w:qFormat="1"/>
-    <w:lsdException w:name="Intense Emphasis" w:uiPriority="21" w:qFormat="1"/>
-    <w:lsdException w:name="Subtle Reference" w:uiPriority="31" w:qFormat="1"/>
-    <w:lsdException w:name="Intense Reference" w:uiPriority="32" w:qFormat="1"/>
-    <w:lsdException w:name="Book Title" w:uiPriority="33" w:qFormat="1"/>
-    <w:lsdException w:name="Bibliography" w:semiHidden="1" w:uiPriority="37" w:unhideWhenUsed="1"/>
-    <w:lsdException w:name="TOC Heading" w:semiHidden="1" w:uiPriority="39" w:unhideWhenUsed="1" w:qFormat="1"/>
-    <w:lsdException w:name="Plain Table 1" w:uiPriority="41"/>
-    <w:lsdException w:name="Plain Table 2" w:uiPriority="42"/>
-    <w:lsdException w:name="Plain Table 3" w:uiPriority="43"/>
-    <w:lsdException w:name="Plain Table 4" w:uiPriority="44"/>
-    <w:lsdException w:name="Plain Table 5" w:uiPriority="45"/>
-    <w:lsdException w:name="Grid Table Light" w:uiPriority="40"/>
-    <w:lsdException w:name="Grid Table 1 Light" w:uiPriority="46"/>
-    <w:lsdException w:name="Grid Table 2" w:uiPriority="47"/>
-    <w:lsdException w:name="Grid Table 3" w:uiPriority="48"/>
-    <w:lsdException w:name="Grid Table 4" w:uiPriority="49"/>
-    <w:lsdException w:name="Grid Table 5 Dark" w:uiPriority="50"/>
-    <w:lsdException w:name="Grid Table 6 Colorful" w:uiPriority="51"/>
-    <w:lsdException w:name="Grid Table 7 Colorful" w:uiPriority="52"/>
-    <w:lsdException w:name="Grid Table 1 Light Accent 1" w:uiPriority="46"/>
-    <w:lsdException w:name="Grid Table 2 Accent 1" w:uiPriority="47"/>
-    <w:lsdException w:name="Grid Table 3 Accent 1" w:uiPriority="48"/>
-    <w:lsdException w:name="Grid Table 4 Accent 1" w:uiPriority="49"/>
-    <w:lsdException w:name="Grid Table 5 Dark Accent 1" w:uiPriority="50"/>
-    <w:lsdException w:name="Grid Table 6 Colorful Accent 1" w:uiPriority="51"/>
-    <w:lsdException w:name="Grid Table 7 Colorful Accent 1" w:uiPriority="52"/>
-    <w:lsdException w:name="Grid Table 1 Light Accent 2" w:uiPriority="46"/>
-    <w:lsdException w:name="Grid Table 2 Accent 2" w:uiPriority="47"/>
-    <w:lsdException w:name="Grid Table 3 Accent 2" w:uiPriority="48"/>
-    <w:lsdException w:name="Grid Table 4 Accent 2" w:uiPriority="49"/>
-    <w:lsdException w:name="Grid Table 5 Dark Accent 2" w:uiPriority="50"/>
-    <w:lsdException w:name="Grid Table 6 Colorful Accent 2" w:uiPriority="51"/>
-    <w:lsdException w:name="Grid Table 7 Colorful Accent 2" w:uiPriority="52"/>
-    <w:lsdException w:name="Grid Table 1 Light Accent 3" w:uiPriority="46"/>
-    <w:lsdException w:name="Grid Table 2 Accent 3" w:uiPriority="47"/>
-    <w:lsdException w:name="Grid Table 3 Accent 3" w:uiPriority="48"/>
-    <w:lsdException w:name="Grid Table 4 Accent 3" w:uiPriority="49"/>
-    <w:lsdException w:name="Grid Table 5 Dark Accent 3" w:uiPriority="50"/>
-    <w:lsdException w:name="Grid Table 6 Colorful Accent 3" w:uiPriority="51"/>
-    <w:lsdException w:name="Grid Table 7 Colorful Accent 3" w:uiPriority="52"/>
-    <w:lsdException w:name="Grid Table 1 Light Accent 4" w:uiPriority="46"/>
-    <w:lsdException w:name="Grid Table 2 Accent 4" w:uiPriority="47"/>
-    <w:lsdException w:name="Grid Table 3 Accent 4" w:uiPriority="48"/>
-    <w:lsdException w:name="Grid Table 4 Accent 4" w:uiPriority="49"/>
-    <w:lsdException w:name="Grid Table 5 Dark Accent 4" w:uiPriority="50"/>
-    <w:lsdException w:name="Grid Table 6 Colorful Accent 4" w:uiPriority="51"/>
-    <w:lsdException w:name="Grid Table 7 Colorful Accent 4" w:uiPriority="52"/>
-    <w:lsdException w:name="Grid Table 1 Light Accent 5" w:uiPriority="46"/>
-    <w:lsdException w:name="Grid Table 2 Accent 5" w:uiPriority="47"/>
-    <w:lsdException w:name="Grid Table 3 Accent 5" w:uiPriority="48"/>
-    <w:lsdException w:name="Grid Table 4 Accent 5" w:uiPriority="49"/>
-    <w:lsdException w:name="Grid Table 5 Dark Accent 5" w:uiPriority="50"/>
-    <w:lsdException w:name="Grid Table 6 Colorful Accent 5" w:uiPriority="51"/>
-    <w:lsdException w:name="Grid Table 7 Colorful Accent 5" w:uiPriority="52"/>
-    <w:lsdException w:name="Grid Table 1 Light Accent 6" w:uiPriority="46"/>
-    <w:lsdException w:name="Grid Table 2 Accent 6" w:uiPriority="47"/>
-    <w:lsdException w:name="Grid Table 3 Accent 6" w:uiPriority="48"/>
-    <w:lsdException w:name="Grid Table 4 Accent 6" w:uiPriority="49"/>
-    <w:lsdException w:name="Grid Table 5 Dark Accent 6" w:uiPriority="50"/>
-    <w:lsdException w:name="Grid Table 6 Colorful Accent 6" w:uiPriority="51"/>
-    <w:lsdException w:name="Grid Table 7 Colorful Accent 6" w:uiPriority="52"/>
-    <w:lsdException w:name="List Table 1 Light" w:uiPriority="46"/>
-    <w:lsdException w:name="List Table 2" w:uiPriority="47"/>
-    <w:lsdException w:name="List Table 3" w:uiPriority="48"/>
-    <w:lsdException w:name="List Table 4" w:uiPriority="49"/>
-    <w:lsdException w:name="List Table 5 Dark" w:uiPriority="50"/>
-    <w:lsdException w:name="List Table 6 Colorful" w:uiPriority="51"/>
-    <w:lsdException w:name="List Table 7 Colorful" w:uiPriority="52"/>
-    <w:lsdException w:name="List Table 1 Light Accent 1" w:uiPriority="46"/>
-    <w:lsdException w:name="List Table 2 Accent 1" w:uiPriority="47"/>
-    <w:lsdException w:name="List Table 3 Accent 1" w:uiPriority="48"/>
-    <w:lsdException w:name="List Table 4 Accent 1" w:uiPriority="49"/>
-    <w:lsdException w:name="List Table 5 Dark Accent 1" w:uiPriority="50"/>
-    <w:lsdException w:name="List Table 6 Colorful Accent 1" w:uiPriority="51"/>
-    <w:lsdException w:name="List Table 7 Colorful Accent 1" w:uiPriority="52"/>
-    <w:lsdException w:name="List Table 1 Light Accent 2" w:uiPriority="46"/>
-    <w:lsdException w:name="List Table 2 Accent 2" w:uiPriority="47"/>
-    <w:lsdException w:name="List Table 3 Accent 2" w:uiPriority="48"/>
-    <w:lsdException w:name="List Table 4 Accent 2" w:uiPriority="49"/>
-    <w:lsdException w:name="List Table 5 Dark Accent 2" w:uiPriority="50"/>
-    <w:lsdException w:name="List Table 6 Colorful Accent 2" w:uiPriority="51"/>
-    <w:lsdException w:name="List Table 7 Colorful Accent 2" w:uiPriority="52"/>
-    <w:lsdException w:name="List Table 1 Light Accent 3" w:uiPriority="46"/>
-    <w:lsdException w:name="List Table 2 Accent 3" w:uiPriority="47"/>
-    <w:lsdException w:name="List Table 3 Accent 3" w:uiPriority="48"/>
-    <w:lsdException w:name="List Table 4 Accent 3" w:uiPriority="49"/>
-    <w:lsdException w:name="List Table 5 Dark Accent 3" w:uiPriority="50"/>
-    <w:lsdException w:name="List Table 6 Colorful Accent 3" w:uiPriority="51"/>
-    <w:lsdException w:name="List Table 7 Colorful Accent 3" w:uiPriority="52"/>
-    <w:lsdException w:name="List Table 1 Light Accent 4" w:uiPriority="46"/>
-    <w:lsdException w:name="List Table 2 Accent 4" w:uiPriority="47"/>
-    <w:lsdException w:name="List Table 3 Accent 4" w:uiPriority="48"/>
-    <w:lsdException w:name="List Table 4 Accent 4" w:uiPriority="49"/>
-    <w:lsdException w:name="List Table 5 Dark Accent 4" w:uiPriority="50"/>
-    <w:lsdException w:name="List Table 6 Colorful Accent 4" w:uiPriority="51"/>
-    <w:lsdException w:name="List Table 7 Colorful Accent 4" w:uiPriority="52"/>
-    <w:lsdException w:name="List Table 1 Light Accent 5" w:uiPriority="46"/>
-    <w:lsdException w:name="List Table 2 Accent 5" w:uiPriority="47"/>
-    <w:lsdException w:name="List Table 3 Accent 5" w:uiPriority="48"/>
-    <w:lsdException w:name="List Table 4 Accent 5" w:uiPriority="49"/>
-    <w:lsdException w:name="List Table 5 Dark Accent 5" w:uiPriority="50"/>
-    <w:lsdException w:name="List Table 6 Colorful Accent 5" w:uiPriority="51"/>
-    <w:lsdException w:name="List Table 7 Colorful Accent 5" w:uiPriority="52"/>
-    <w:lsdException w:name="List Table 1 Light Accent 6" w:uiPriority="46"/>
-    <w:lsdException w:name="List Table 2 Accent 6" w:uiPriority="47"/>
-    <w:lsdException w:name="List Table 3 Accent 6" w:uiPriority="48"/>
-    <w:lsdException w:name="List Table 4 Accent 6" w:uiPriority="49"/>
-    <w:lsdException w:name="List Table 5 Dark Accent 6" w:uiPriority="50"/>
-    <w:lsdException w:name="List Table 6 Colorful Accent 6" w:uiPriority="51"/>
-    <w:lsdException w:name="List Table 7 Colorful Accent 6" w:uiPriority="52"/>
-    <w:lsdException w:name="Mention" w:semiHidden="1" w:unhideWhenUsed="1"/>
-    <w:lsdException w:name="Smart Hyperlink" w:semiHidden="1" w:unhideWhenUsed="1"/>
-    <w:lsdException w:name="Hashtag" w:semiHidden="1" w:unhideWhenUsed="1"/>
-    <w:lsdException w:name="Unresolved Mention" w:semiHidden="1" w:unhideWhenUsed="1"/>
+  <w:latentStyles w:defLockedState="0" w:defUIPriority="99" w:defSemiHidden="1" w:defUnhideWhenUsed="1" w:defQFormat="0" w:count="267">
+    <w:lsdException w:name="Normal" w:semiHidden="0" w:uiPriority="0" w:unhideWhenUsed="0" w:qFormat="1"/>
+    <w:lsdException w:name="heading 1" w:semiHidden="0" w:uiPriority="9" w:unhideWhenUsed="0" w:qFormat="1"/>
+    <w:lsdException w:name="heading 2" w:uiPriority="9" w:qFormat="1"/>
+    <w:lsdException w:name="heading 3" w:uiPriority="9" w:qFormat="1"/>
+    <w:lsdException w:name="heading 4" w:uiPriority="9" w:qFormat="1"/>
+    <w:lsdException w:name="heading 5" w:uiPriority="9" w:qFormat="1"/>
+    <w:lsdException w:name="heading 6" w:uiPriority="9" w:qFormat="1"/>
+    <w:lsdException w:name="heading 7" w:uiPriority="9" w:qFormat="1"/>
+    <w:lsdException w:name="heading 8" w:uiPriority="9" w:qFormat="1"/>
+    <w:lsdException w:name="heading 9" w:uiPriority="9" w:qFormat="1"/>
+    <w:lsdException w:name="toc 1" w:uiPriority="39"/>
+    <w:lsdException w:name="toc 2" w:uiPriority="39"/>
+    <w:lsdException w:name="toc 3" w:uiPriority="39"/>
+    <w:lsdException w:name="toc 4" w:uiPriority="39"/>
+    <w:lsdException w:name="toc 5" w:uiPriority="39"/>
+    <w:lsdException w:name="toc 6" w:uiPriority="39"/>
+    <w:lsdException w:name="toc 7" w:uiPriority="39"/>
+    <w:lsdException w:name="toc 8" w:uiPriority="39"/>
+    <w:lsdException w:name="toc 9" w:uiPriority="39"/>
+    <w:lsdException w:name="caption" w:uiPriority="35" w:qFormat="1"/>
+    <w:lsdException w:name="Title" w:semiHidden="0" w:uiPriority="10" w:unhideWhenUsed="0" w:qFormat="1"/>
+    <w:lsdException w:name="Default Paragraph Font" w:uiPriority="1"/>
+    <w:lsdException w:name="Subtitle" w:semiHidden="0" w:uiPriority="11" w:unhideWhenUsed="0" w:qFormat="1"/>
+    <w:lsdException w:name="Strong" w:semiHidden="0" w:uiPriority="22" w:unhideWhenUsed="0" w:qFormat="1"/>
+    <w:lsdException w:name="Emphasis" w:semiHidden="0" w:uiPriority="20" w:unhideWhenUsed="0" w:qFormat="1"/>
+    <w:lsdException w:name="Table Grid" w:uiPriority="59"/>
+    <w:lsdException w:name="Placeholder Text" w:unhideWhenUsed="0"/>
+    <w:lsdException w:name="No Spacing" w:semiHidden="0" w:uiPriority="1" w:unhideWhenUsed="0" w:qFormat="1"/>
+    <w:lsdException w:name="Light Shading" w:semiHidden="0" w:uiPriority="60" w:unhideWhenUsed="0"/>
+    <w:lsdException w:name="Light List" w:semiHidden="0" w:uiPriority="61" w:unhideWhenUsed="0"/>
+    <w:lsdException w:name="Light Grid" w:semiHidden="0" w:uiPriority="62" w:unhideWhenUsed="0"/>
+    <w:lsdException w:name="Medium Shading 1" w:semiHidden="0" w:uiPriority="63" w:unhideWhenUsed="0"/>
+    <w:lsdException w:name="Medium Shading 2" w:semiHidden="0" w:uiPriority="64" w:unhideWhenUsed="0"/>
+    <w:lsdException w:name="Medium List 1" w:semiHidden="0" w:uiPriority="65" w:unhideWhenUsed="0"/>
+    <w:lsdException w:name="Medium List 2" w:semiHidden="0" w:uiPriority="66" w:unhideWhenUsed="0"/>
+    <w:lsdException w:name="Medium Grid 1" w:semiHidden="0" w:uiPriority="67" w:unhideWhenUsed="0"/>
+    <w:lsdException w:name="Medium Grid 2" w:semiHidden="0" w:uiPriority="68" w:unhideWhenUsed="0"/>
+    <w:lsdException w:name="Medium Grid 3" w:semiHidden="0" w:uiPriority="69" w:unhideWhenUsed="0"/>
+    <w:lsdException w:name="Dark List" w:semiHidden="0" w:uiPriority="70" w:unhideWhenUsed="0"/>
+    <w:lsdException w:name="Colorful Shading" w:semiHidden="0" w:uiPriority="71" w:unhideWhenUsed="0"/>
+    <w:lsdException w:name="Colorful List" w:semiHidden="0" w:uiPriority="72" w:unhideWhenUsed="0"/>
+    <w:lsdException w:name="Colorful Grid" w:semiHidden="0" w:uiPriority="73" w:unhideWhenUsed="0"/>
+    <w:lsdException w:name="Light Shading Accent 1" w:semiHidden="0" w:uiPriority="60" w:unhideWhenUsed="0"/>
+    <w:lsdException w:name="Light List Accent 1" w:semiHidden="0" w:uiPriority="61" w:unhideWhenUsed="0"/>
+    <w:lsdException w:name="Light Grid Accent 1" w:semiHidden="0" w:uiPriority="62" w:unhideWhenUsed="0"/>
+    <w:lsdException w:name="Medium Shading 1 Accent 1" w:semiHidden="0" w:uiPriority="63" w:unhideWhenUsed="0"/>
+    <w:lsdException w:name="Medium Shading 2 Accent 1" w:semiHidden="0" w:uiPriority="64" w:unhideWhenUsed="0"/>
+    <w:lsdException w:name="Medium List 1 Accent 1" w:semiHidden="0" w:uiPriority="65" w:unhideWhenUsed="0"/>
+    <w:lsdException w:name="Revision" w:unhideWhenUsed="0"/>
+    <w:lsdException w:name="List Paragraph" w:semiHidden="0" w:uiPriority="34" w:unhideWhenUsed="0" w:qFormat="1"/>
+    <w:lsdException w:name="Quote" w:semiHidden="0" w:uiPriority="29" w:unhideWhenUsed="0" w:qFormat="1"/>
+    <w:lsdException w:name="Intense Quote" w:semiHidden="0" w:uiPriority="30" w:unhideWhenUsed="0" w:qFormat="1"/>
+    <w:lsdException w:name="Medium List 2 Accent 1" w:semiHidden="0" w:uiPriority="66" w:unhideWhenUsed="0"/>
+    <w:lsdException w:name="Medium Grid 1 Accent 1" w:semiHidden="0" w:uiPriority="67" w:unhideWhenUsed="0"/>
+    <w:lsdException w:name="Medium Grid 2 Accent 1" w:semiHidden="0" w:uiPriority="68" w:unhideWhenUsed="0"/>
+    <w:lsdException w:name="Medium Grid 3 Accent 1" w:semiHidden="0" w:uiPriority="69" w:unhideWhenUsed="0"/>
+    <w:lsdException w:name="Dark List Accent 1" w:semiHidden="0" w:uiPriority="70" w:unhideWhenUsed="0"/>
+    <w:lsdException w:name="Colorful Shading Accent 1" w:semiHidden="0" w:uiPriority="71" w:unhideWhenUsed="0"/>
+    <w:lsdException w:name="Colorful List Accent 1" w:semiHidden="0" w:uiPriority="72" w:unhideWhenUsed="0"/>
+    <w:lsdException w:name="Colorful Grid Accent 1" w:semiHidden="0" w:uiPriority="73" w:unhideWhenUsed="0"/>
+    <w:lsdException w:name="Light Shading Accent 2" w:semiHidden="0" w:uiPriority="60" w:unhideWhenUsed="0"/>
+    <w:lsdException w:name="Light List Accent 2" w:semiHidden="0" w:uiPriority="61" w:unhideWhenUsed="0"/>
+    <w:lsdException w:name="Light Grid Accent 2" w:semiHidden="0" w:uiPriority="62" w:unhideWhenUsed="0"/>
+    <w:lsdException w:name="Medium Shading 1 Accent 2" w:semiHidden="0" w:uiPriority="63" w:unhideWhenUsed="0"/>
+    <w:lsdException w:name="Medium Shading 2 Accent 2" w:semiHidden="0" w:uiPriority="64" w:unhideWhenUsed="0"/>
+    <w:lsdException w:name="Medium List 1 Accent 2" w:semiHidden="0" w:uiPriority="65" w:unhideWhenUsed="0"/>
+    <w:lsdException w:name="Medium List 2 Accent 2" w:semiHidden="0" w:uiPriority="66" w:unhideWhenUsed="0"/>
+    <w:lsdException w:name="Medium Grid 1 Accent 2" w:semiHidden="0" w:uiPriority="67" w:unhideWhenUsed="0"/>
+    <w:lsdException w:name="Medium Grid 2 Accent 2" w:semiHidden="0" w:uiPriority="68" w:unhideWhenUsed="0"/>
+    <w:lsdException w:name="Medium Grid 3 Accent 2" w:semiHidden="0" w:uiPriority="69" w:unhideWhenUsed="0"/>
+    <w:lsdException w:name="Dark List Accent 2" w:semiHidden="0" w:uiPriority="70" w:unhideWhenUsed="0"/>
+    <w:lsdException w:name="Colorful Shading Accent 2" w:semiHidden="0" w:uiPriority="71" w:unhideWhenUsed="0"/>
+    <w:lsdException w:name="Colorful List Accent 2" w:semiHidden="0" w:uiPriority="72" w:unhideWhenUsed="0"/>
+    <w:lsdException w:name="Colorful Grid Accent 2" w:semiHidden="0" w:uiPriority="73" w:unhideWhenUsed="0"/>
+    <w:lsdException w:name="Light Shading Accent 3" w:semiHidden="0" w:uiPriority="60" w:unhideWhenUsed="0"/>
+    <w:lsdException w:name="Light List Accent 3" w:semiHidden="0" w:uiPriority="61" w:unhideWhenUsed="0"/>
+    <w:lsdException w:name="Light Grid Accent 3" w:semiHidden="0" w:uiPriority="62" w:unhideWhenUsed="0"/>
+    <w:lsdException w:name="Medium Shading 1 Accent 3" w:semiHidden="0" w:uiPriority="63" w:unhideWhenUsed="0"/>
+    <w:lsdException w:name="Medium Shading 2 Accent 3" w:semiHidden="0" w:uiPriority="64" w:unhideWhenUsed="0"/>
+    <w:lsdException w:name="Medium List 1 Accent 3" w:semiHidden="0" w:uiPriority="65" w:unhideWhenUsed="0"/>
+    <w:lsdException w:name="Medium List 2 Accent 3" w:semiHidden="0" w:uiPriority="66" w:unhideWhenUsed="0"/>
+    <w:lsdException w:name="Medium Grid 1 Accent 3" w:semiHidden="0" w:uiPriority="67" w:unhideWhenUsed="0"/>
+    <w:lsdException w:name="Medium Grid 2 Accent 3" w:semiHidden="0" w:uiPriority="68" w:unhideWhenUsed="0"/>
+    <w:lsdException w:name="Medium Grid 3 Accent 3" w:semiHidden="0" w:uiPriority="69" w:unhideWhenUsed="0"/>
+    <w:lsdException w:name="Dark List Accent 3" w:semiHidden="0" w:uiPriority="70" w:unhideWhenUsed="0"/>
+    <w:lsdException w:name="Colorful Shading Accent 3" w:semiHidden="0" w:uiPriority="71" w:unhideWhenUsed="0"/>
+    <w:lsdException w:name="Colorful List Accent 3" w:semiHidden="0" w:uiPriority="72" w:unhideWhenUsed="0"/>
+    <w:lsdException w:name="Colorful Grid Accent 3" w:semiHidden="0" w:uiPriority="73" w:unhideWhenUsed="0"/>
+    <w:lsdException w:name="Light Shading Accent 4" w:semiHidden="0" w:uiPriority="60" w:unhideWhenUsed="0"/>
+    <w:lsdException w:name="Light List Accent 4" w:semiHidden="0" w:uiPriority="61" w:unhideWhenUsed="0"/>
+    <w:lsdException w:name="Light Grid Accent 4" w:semiHidden="0" w:uiPriority="62" w:unhideWhenUsed="0"/>
+    <w:lsdException w:name="Medium Shading 1 Accent 4" w:semiHidden="0" w:uiPriority="63" w:unhideWhenUsed="0"/>
+    <w:lsdException w:name="Medium Shading 2 Accent 4" w:semiHidden="0" w:uiPriority="64" w:unhideWhenUsed="0"/>
+    <w:lsdException w:name="Medium List 1 Accent 4" w:semiHidden="0" w:uiPriority="65" w:unhideWhenUsed="0"/>
+    <w:lsdException w:name="Medium List 2 Accent 4" w:semiHidden="0" w:uiPriority="66" w:unhideWhenUsed="0"/>
+    <w:lsdException w:name="Medium Grid 1 Accent 4" w:semiHidden="0" w:uiPriority="67" w:unhideWhenUsed="0"/>
+    <w:lsdException w:name="Medium Grid 2 Accent 4" w:semiHidden="0" w:uiPriority="68" w:unhideWhenUsed="0"/>
+    <w:lsdException w:name="Medium Grid 3 Accent 4" w:semiHidden="0" w:uiPriority="69" w:unhideWhenUsed="0"/>
+    <w:lsdException w:name="Dark List Accent 4" w:semiHidden="0" w:uiPriority="70" w:unhideWhenUsed="0"/>
+    <w:lsdException w:name="Colorful Shading Accent 4" w:semiHidden="0" w:uiPriority="71" w:unhideWhenUsed="0"/>
+    <w:lsdException w:name="Colorful List Accent 4" w:semiHidden="0" w:uiPriority="72" w:unhideWhenUsed="0"/>
+    <w:lsdException w:name="Colorful Grid Accent 4" w:semiHidden="0" w:uiPriority="73" w:unhideWhenUsed="0"/>
+    <w:lsdException w:name="Light Shading Accent 5" w:semiHidden="0" w:uiPriority="60" w:unhideWhenUsed="0"/>
+    <w:lsdException w:name="Light List Accent 5" w:semiHidden="0" w:uiPriority="61" w:unhideWhenUsed="0"/>
+    <w:lsdException w:name="Light Grid Accent 5" w:semiHidden="0" w:uiPriority="62" w:unhideWhenUsed="0"/>
+    <w:lsdException w:name="Medium Shading 1 Accent 5" w:semiHidden="0" w:uiPriority="63" w:unhideWhenUsed="0"/>
+    <w:lsdException w:name="Medium Shading 2 Accent 5" w:semiHidden="0" w:uiPriority="64" w:unhideWhenUsed="0"/>
+    <w:lsdException w:name="Medium List 1 Accent 5" w:semiHidden="0" w:uiPriority="65" w:unhideWhenUsed="0"/>
+    <w:lsdException w:name="Medium List 2 Accent 5" w:semiHidden="0" w:uiPriority="66" w:unhideWhenUsed="0"/>
+    <w:lsdException w:name="Medium Grid 1 Accent 5" w:semiHidden="0" w:uiPriority="67" w:unhideWhenUsed="0"/>
+    <w:lsdException w:name="Medium Grid 2 Accent 5" w:semiHidden="0" w:uiPriority="68" w:unhideWhenUsed="0"/>
+    <w:lsdException w:name="Medium Grid 3 Accent 5" w:semiHidden="0" w:uiPriority="69" w:unhideWhenUsed="0"/>
+    <w:lsdException w:name="Dark List Accent 5" w:semiHidden="0" w:uiPriority="70" w:unhideWhenUsed="0"/>
+    <w:lsdException w:name="Colorful Shading Accent 5" w:semiHidden="0" w:uiPriority="71" w:unhideWhenUsed="0"/>
+    <w:lsdException w:name="Colorful List Accent 5" w:semiHidden="0" w:uiPriority="72" w:unhideWhenUsed="0"/>
+    <w:lsdException w:name="Colorful Grid Accent 5" w:semiHidden="0" w:uiPriority="73" w:unhideWhenUsed="0"/>
+    <w:lsdException w:name="Light Shading Accent 6" w:semiHidden="0" w:uiPriority="60" w:unhideWhenUsed="0"/>
+    <w:lsdException w:name="Light List Accent 6" w:semiHidden="0" w:uiPriority="61" w:unhideWhenUsed="0"/>
+    <w:lsdException w:name="Light Grid Accent 6" w:semiHidden="0" w:uiPriority="62" w:unhideWhenUsed="0"/>
+    <w:lsdException w:name="Medium Shading 1 Accent 6" w:semiHidden="0" w:uiPriority="63" w:unhideWhenUsed="0"/>
+    <w:lsdException w:name="Medium Shading 2 Accent 6" w:semiHidden="0" w:uiPriority="64" w:unhideWhenUsed="0"/>
+    <w:lsdException w:name="Medium List 1 Accent 6" w:semiHidden="0" w:uiPriority="65" w:unhideWhenUsed="0"/>
+    <w:lsdException w:name="Medium List 2 Accent 6" w:semiHidden="0" w:uiPriority="66" w:unhideWhenUsed="0"/>
+    <w:lsdException w:name="Medium Grid 1 Accent 6" w:semiHidden="0" w:uiPriority="67" w:unhideWhenUsed="0"/>
+    <w:lsdException w:name="Medium Grid 2 Accent 6" w:semiHidden="0" w:uiPriority="68" w:unhideWhenUsed="0"/>
+    <w:lsdException w:name="Medium Grid 3 Accent 6" w:semiHidden="0" w:uiPriority="69" w:unhideWhenUsed="0"/>
+    <w:lsdException w:name="Dark List Accent 6" w:semiHidden="0" w:uiPriority="70" w:unhideWhenUsed="0"/>
+    <w:lsdException w:name="Colorful Shading Accent 6" w:semiHidden="0" w:uiPriority="71" w:unhideWhenUsed="0"/>
+    <w:lsdException w:name="Colorful List Accent 6" w:semiHidden="0" w:uiPriority="72" w:unhideWhenUsed="0"/>
+    <w:lsdException w:name="Colorful Grid Accent 6" w:semiHidden="0" w:uiPriority="73" w:unhideWhenUsed="0"/>
+    <w:lsdException w:name="Subtle Emphasis" w:semiHidden="0" w:uiPriority="19" w:unhideWhenUsed="0" w:qFormat="1"/>
+    <w:lsdException w:name="Intense Emphasis" w:semiHidden="0" w:uiPriority="21" w:unhideWhenUsed="0" w:qFormat="1"/>
+    <w:lsdException w:name="Subtle Reference" w:semiHidden="0" w:uiPriority="31" w:unhideWhenUsed="0" w:qFormat="1"/>
+    <w:lsdException w:name="Intense Reference" w:semiHidden="0" w:uiPriority="32" w:unhideWhenUsed="0" w:qFormat="1"/>
+    <w:lsdException w:name="Book Title" w:semiHidden="0" w:uiPriority="33" w:unhideWhenUsed="0" w:qFormat="1"/>
+    <w:lsdException w:name="Bibliography" w:uiPriority="37"/>
+    <w:lsdException w:name="TOC Heading" w:uiPriority="39" w:qFormat="1"/>
+  </w:latentStyles>
+  <w:style w:type="paragraph" w:default="1" w:styleId="Normal">
+    <w:name w:val="Normal"/>
+    <w:qFormat/>
+  </w:style>
+  <w:style w:type="paragraph" w:styleId="Heading1">
+    <w:name w:val="heading 1"/>
+    <w:basedOn w:val="Normal"/>
+    <w:next w:val="Normal"/>
+    <w:link w:val="Heading1Char"/>
+    <w:uiPriority w:val="9"/>
+    <w:qFormat/>
+    <w:rsid w:val="00653946"/>
+    <w:pPr>
+      <w:keepNext/>
+      <w:keepLines/>
+      <w:spacing w:before="480" w:after="0"/>
+      <w:outlineLvl w:val="0"/>
+    </w:pPr>
+    <w:rPr>
+      <w:rFonts w:asciiTheme="majorHAnsi" w:eastAsiaTheme="majorEastAsia" w:hAnsiTheme="majorHAnsi" w:cstheme="majorBidi"/>
+      <w:b/>
+      <w:bCs/>
+      <w:color w:val="365F91" w:themeColor="accent1" w:themeShade="BF"/>
+      <w:sz w:val="28"/>
+      <w:szCs w:val="28"/>
+    </w:rPr>
+  </w:style>
+  <w:style w:type="character" w:default="1" w:styleId="DefaultParagraphFont">
+    <w:name w:val="Default Paragraph Font"/>
+    <w:uiPriority w:val="1"/>
+    <w:semiHidden/>
+    <w:unhideWhenUsed/>
+  </w:style>
+  <w:style w:type="table" w:default="1" w:styleId="TableNormal">
+    <w:name w:val="Normal Table"/>
+    <w:uiPriority w:val="99"/>
+    <w:semiHidden/>
+    <w:unhideWhenUsed/>
+    <w:tblPr>
+      <w:tblInd w:w="0" w:type="dxa"/>
+      <w:tblCellMar>
+        <w:top w:w="0" w:type="dxa"/>
+        <w:left w:w="108" w:type="dxa"/>
+        <w:bottom w:w="0" w:type="dxa"/>
+        <w:right w:w="108" w:type="dxa"/>
+      </w:tblCellMar>
+    </w:tblPr>
+  </w:style>
+  <w:style w:type="numbering" w:default="1" w:styleId="NoList">
+    <w:name w:val="No List"/>
+    <w:uiPriority w:val="99"/>
+    <w:semiHidden/>
+    <w:unhideWhenUsed/>
+  </w:style>
+  <w:style w:type="paragraph" w:styleId="Title">
+    <w:name w:val="Title"/>
+    <w:basedOn w:val="Normal"/>
+    <w:next w:val="Normal"/>
+    <w:link w:val="TitleChar"/>
+    <w:uiPriority w:val="10"/>
+    <w:qFormat/>
+    <w:rsid w:val="00653946"/>
+    <w:pPr>
+      <w:pBdr>
+        <w:bottom w:val="single" w:sz="8" w:space="4" w:color="4F81BD" w:themeColor="accent1"/>
+      </w:pBdr>
+      <w:spacing w:after="300" w:line="240" w:lineRule="auto"/>
+      <w:contextualSpacing/>
+    </w:pPr>
+    <w:rPr>
+      <w:rFonts w:asciiTheme="majorHAnsi" w:eastAsiaTheme="majorEastAsia" w:hAnsiTheme="majorHAnsi" w:cstheme="majorBidi"/>
+      <w:color w:val="17365D" w:themeColor="text2" w:themeShade="BF"/>
+      <w:spacing w:val="5"/>
+      <w:kern w:val="28"/>
+      <w:sz w:val="52"/>
+      <w:szCs w:val="52"/>
+    </w:rPr>
+  </w:style>
+  <w:style w:type="character" w:customStyle="1" w:styleId="TitleChar">
+    <w:name w:val="Title Char"/>
+    <w:basedOn w:val="DefaultParagraphFont"/>
+    <w:link w:val="Title"/>
+    <w:uiPriority w:val="10"/>
+    <w:rsid w:val="00653946"/>
+    <w:rPr>
+      <w:rFonts w:asciiTheme="majorHAnsi" w:eastAsiaTheme="majorEastAsia" w:hAnsiTheme="majorHAnsi" w:cstheme="majorBidi"/>
+      <w:color w:val="17365D" w:themeColor="text2" w:themeShade="BF"/>
+      <w:spacing w:val="5"/>
+      <w:kern w:val="28"/>
+      <w:sz w:val="52"/>
+      <w:szCs w:val="52"/>
+    </w:rPr>
+  </w:style>
+  <w:style w:type="character" w:customStyle="1" w:styleId="Heading1Char">
+    <w:name w:val="Heading 1 Char"/>
+    <w:basedOn w:val="DefaultParagraphFont"/>
+    <w:link w:val="Heading1"/>
+    <w:uiPriority w:val="9"/>
+    <w:rsid w:val="00653946"/>
+    <w:rPr>
+      <w:rFonts w:asciiTheme="majorHAnsi" w:eastAsiaTheme="majorEastAsia" w:hAnsiTheme="majorHAnsi" w:cstheme="majorBidi"/>
+      <w:b/>
+      <w:bCs/>
+      <w:color w:val="365F91" w:themeColor="accent1" w:themeShade="BF"/>
+      <w:sz w:val="28"/>
+      <w:szCs w:val="28"/>
+    </w:rPr>
+  </w:style>
+  <w:style w:type="character" w:styleId="Hyperlink">
+    <w:name w:val="Hyperlink"/>
+    <w:basedOn w:val="DefaultParagraphFont"/>
+    <w:uiPriority w:val="99"/>
+    <w:semiHidden/>
+    <w:unhideWhenUsed/>
+    <w:rsid w:val="00154B12"/>
+    <w:rPr>
+      <w:color w:val="0000FF"/>
+      <w:u w:val="single"/>
+    </w:rPr>
+  </w:style>
+  <w:style w:type="table" w:styleId="TableGrid">
+    <w:name w:val="Table Grid"/>
+    <w:basedOn w:val="TableNormal"/>
+    <w:uiPriority w:val="59"/>
+    <w:rsid w:val="0065616B"/>
+    <w:pPr>
+      <w:spacing w:after="0" w:line="240" w:lineRule="auto"/>
+    </w:pPr>
+    <w:tblPr>
+      <w:tblBorders>
+        <w:top w:val="single" w:sz="4" w:space="0" w:color="auto"/>
+        <w:left w:val="single" w:sz="4" w:space="0" w:color="auto"/>
+        <w:bottom w:val="single" w:sz="4" w:space="0" w:color="auto"/>
+        <w:right w:val="single" w:sz="4" w:space="0" w:color="auto"/>
+        <w:insideH w:val="single" w:sz="4" w:space="0" w:color="auto"/>
+        <w:insideV w:val="single" w:sz="4" w:space="0" w:color="auto"/>
+      </w:tblBorders>
+    </w:tblPr>
+  </w:style>
+  <w:style w:type="paragraph" w:styleId="ListParagraph">
+    <w:name w:val="List Paragraph"/>
+    <w:basedOn w:val="Normal"/>
+    <w:uiPriority w:val="34"/>
+    <w:qFormat/>
+    <w:rsid w:val="006A375A"/>
+    <w:pPr>
+      <w:ind w:left="720"/>
+      <w:contextualSpacing/>
+    </w:pPr>
+  </w:style>
+</w:styles>
+</file>
+
+<file path=word/stylesWithEffects.xml><?xml version="1.0" encoding="utf-8"?>
+<w:styles xmlns:wpc="http://schemas.microsoft.com/office/word/2010/wordprocessingCanvas" xmlns:mc="http://schemas.openxmlformats.org/markup-compatibility/2006" xmlns:o="urn:schemas-microsoft-com:office:office" xmlns:r="http://schemas.openxmlformats.org/officeDocument/2006/relationships" xmlns:m="http://schemas.openxmlformats.org/officeDocument/2006/math" xmlns:v="urn:schemas-microsoft-com:vml" xmlns:wp14="http://schemas.microsoft.com/office/word/2010/wordprocessingDrawing" xmlns:wp="http://schemas.openxmlformats.org/drawingml/2006/wordprocessingDrawing" xmlns:w10="urn:schemas-microsoft-com:office:word" xmlns:w="http://schemas.openxmlformats.org/wordprocessingml/2006/main" xmlns:w14="http://schemas.microsoft.com/office/word/2010/wordml" xmlns:wpg="http://schemas.microsoft.com/office/word/2010/wordprocessingGroup" xmlns:wpi="http://schemas.microsoft.com/office/word/2010/wordprocessingInk" xmlns:wne="http://schemas.microsoft.com/office/word/2006/wordml" xmlns:wps="http://schemas.microsoft.com/office/word/2010/wordprocessingShape" mc:Ignorable="w14 wp14">
+  <w:docDefaults>
+    <w:rPrDefault>
+      <w:rPr>
+        <w:rFonts w:asciiTheme="minorHAnsi" w:eastAsiaTheme="minorEastAsia" w:hAnsiTheme="minorHAnsi" w:cstheme="minorBidi"/>
+        <w:sz w:val="22"/>
+        <w:szCs w:val="22"/>
+        <w:lang w:val="en-SG" w:eastAsia="zh-CN" w:bidi="ar-SA"/>
+      </w:rPr>
+    </w:rPrDefault>
+    <w:pPrDefault>
+      <w:pPr>
+        <w:spacing w:after="200" w:line="276" w:lineRule="auto"/>
+      </w:pPr>
+    </w:pPrDefault>
+  </w:docDefaults>
+  <w:latentStyles w:defLockedState="0" w:defUIPriority="99" w:defSemiHidden="1" w:defUnhideWhenUsed="1" w:defQFormat="0" w:count="267">
+    <w:lsdException w:name="Normal" w:semiHidden="0" w:uiPriority="0" w:unhideWhenUsed="0" w:qFormat="1"/>
+    <w:lsdException w:name="heading 1" w:semiHidden="0" w:uiPriority="9" w:unhideWhenUsed="0" w:qFormat="1"/>
+    <w:lsdException w:name="heading 2" w:uiPriority="9" w:qFormat="1"/>
+    <w:lsdException w:name="heading 3" w:uiPriority="9" w:qFormat="1"/>
+    <w:lsdException w:name="heading 4" w:uiPriority="9" w:qFormat="1"/>
+    <w:lsdException w:name="heading 5" w:uiPriority="9" w:qFormat="1"/>
+    <w:lsdException w:name="heading 6" w:uiPriority="9" w:qFormat="1"/>
+    <w:lsdException w:name="heading 7" w:uiPriority="9" w:qFormat="1"/>
+    <w:lsdException w:name="heading 8" w:uiPriority="9" w:qFormat="1"/>
+    <w:lsdException w:name="heading 9" w:uiPriority="9" w:qFormat="1"/>
+    <w:lsdException w:name="toc 1" w:uiPriority="39"/>
+    <w:lsdException w:name="toc 2" w:uiPriority="39"/>
+    <w:lsdException w:name="toc 3" w:uiPriority="39"/>
+    <w:lsdException w:name="toc 4" w:uiPriority="39"/>
+    <w:lsdException w:name="toc 5" w:uiPriority="39"/>
+    <w:lsdException w:name="toc 6" w:uiPriority="39"/>
+    <w:lsdException w:name="toc 7" w:uiPriority="39"/>
+    <w:lsdException w:name="toc 8" w:uiPriority="39"/>
+    <w:lsdException w:name="toc 9" w:uiPriority="39"/>
+    <w:lsdException w:name="caption" w:uiPriority="35" w:qFormat="1"/>
+    <w:lsdException w:name="Title" w:semiHidden="0" w:uiPriority="10" w:unhideWhenUsed="0" w:qFormat="1"/>
+    <w:lsdException w:name="Default Paragraph Font" w:uiPriority="1"/>
+    <w:lsdException w:name="Subtitle" w:semiHidden="0" w:uiPriority="11" w:unhideWhenUsed="0" w:qFormat="1"/>
+    <w:lsdException w:name="Strong" w:semiHidden="0" w:uiPriority="22" w:unhideWhenUsed="0" w:qFormat="1"/>
+    <w:lsdException w:name="Emphasis" w:semiHidden="0" w:uiPriority="20" w:unhideWhenUsed="0" w:qFormat="1"/>
+    <w:lsdException w:name="Table Grid" w:uiPriority="59"/>
+    <w:lsdException w:name="Placeholder Text" w:unhideWhenUsed="0"/>
+    <w:lsdException w:name="No Spacing" w:semiHidden="0" w:uiPriority="1" w:unhideWhenUsed="0" w:qFormat="1"/>
+    <w:lsdException w:name="Light Shading" w:semiHidden="0" w:uiPriority="60" w:unhideWhenUsed="0"/>
+    <w:lsdException w:name="Light List" w:semiHidden="0" w:uiPriority="61" w:unhideWhenUsed="0"/>
+    <w:lsdException w:name="Light Grid" w:semiHidden="0" w:uiPriority="62" w:unhideWhenUsed="0"/>
+    <w:lsdException w:name="Medium Shading 1" w:semiHidden="0" w:uiPriority="63" w:unhideWhenUsed="0"/>
+    <w:lsdException w:name="Medium Shading 2" w:semiHidden="0" w:uiPriority="64" w:unhideWhenUsed="0"/>
+    <w:lsdException w:name="Medium List 1" w:semiHidden="0" w:uiPriority="65" w:unhideWhenUsed="0"/>
+    <w:lsdException w:name="Medium List 2" w:semiHidden="0" w:uiPriority="66" w:unhideWhenUsed="0"/>
+    <w:lsdException w:name="Medium Grid 1" w:semiHidden="0" w:uiPriority="67" w:unhideWhenUsed="0"/>
+    <w:lsdException w:name="Medium Grid 2" w:semiHidden="0" w:uiPriority="68" w:unhideWhenUsed="0"/>
+    <w:lsdException w:name="Medium Grid 3" w:semiHidden="0" w:uiPriority="69" w:unhideWhenUsed="0"/>
+    <w:lsdException w:name="Dark List" w:semiHidden="0" w:uiPriority="70" w:unhideWhenUsed="0"/>
+    <w:lsdException w:name="Colorful Shading" w:semiHidden="0" w:uiPriority="71" w:unhideWhenUsed="0"/>
+    <w:lsdException w:name="Colorful List" w:semiHidden="0" w:uiPriority="72" w:unhideWhenUsed="0"/>
+    <w:lsdException w:name="Colorful Grid" w:semiHidden="0" w:uiPriority="73" w:unhideWhenUsed="0"/>
+    <w:lsdException w:name="Light Shading Accent 1" w:semiHidden="0" w:uiPriority="60" w:unhideWhenUsed="0"/>
+    <w:lsdException w:name="Light List Accent 1" w:semiHidden="0" w:uiPriority="61" w:unhideWhenUsed="0"/>
+    <w:lsdException w:name="Light Grid Accent 1" w:semiHidden="0" w:uiPriority="62" w:unhideWhenUsed="0"/>
+    <w:lsdException w:name="Medium Shading 1 Accent 1" w:semiHidden="0" w:uiPriority="63" w:unhideWhenUsed="0"/>
+    <w:lsdException w:name="Medium Shading 2 Accent 1" w:semiHidden="0" w:uiPriority="64" w:unhideWhenUsed="0"/>
+    <w:lsdException w:name="Medium List 1 Accent 1" w:semiHidden="0" w:uiPriority="65" w:unhideWhenUsed="0"/>
+    <w:lsdException w:name="Revision" w:unhideWhenUsed="0"/>
+    <w:lsdException w:name="List Paragraph" w:semiHidden="0" w:uiPriority="34" w:unhideWhenUsed="0" w:qFormat="1"/>
+    <w:lsdException w:name="Quote" w:semiHidden="0" w:uiPriority="29" w:unhideWhenUsed="0" w:qFormat="1"/>
+    <w:lsdException w:name="Intense Quote" w:semiHidden="0" w:uiPriority="30" w:unhideWhenUsed="0" w:qFormat="1"/>
+    <w:lsdException w:name="Medium List 2 Accent 1" w:semiHidden="0" w:uiPriority="66" w:unhideWhenUsed="0"/>
+    <w:lsdException w:name="Medium Grid 1 Accent 1" w:semiHidden="0" w:uiPriority="67" w:unhideWhenUsed="0"/>
+    <w:lsdException w:name="Medium Grid 2 Accent 1" w:semiHidden="0" w:uiPriority="68" w:unhideWhenUsed="0"/>
+    <w:lsdException w:name="Medium Grid 3 Accent 1" w:semiHidden="0" w:uiPriority="69" w:unhideWhenUsed="0"/>
+    <w:lsdException w:name="Dark List Accent 1" w:semiHidden="0" w:uiPriority="70" w:unhideWhenUsed="0"/>
+    <w:lsdException w:name="Colorful Shading Accent 1" w:semiHidden="0" w:uiPriority="71" w:unhideWhenUsed="0"/>
+    <w:lsdException w:name="Colorful List Accent 1" w:semiHidden="0" w:uiPriority="72" w:unhideWhenUsed="0"/>
+    <w:lsdException w:name="Colorful Grid Accent 1" w:semiHidden="0" w:uiPriority="73" w:unhideWhenUsed="0"/>
+    <w:lsdException w:name="Light Shading Accent 2" w:semiHidden="0" w:uiPriority="60" w:unhideWhenUsed="0"/>
+    <w:lsdException w:name="Light List Accent 2" w:semiHidden="0" w:uiPriority="61" w:unhideWhenUsed="0"/>
+    <w:lsdException w:name="Light Grid Accent 2" w:semiHidden="0" w:uiPriority="62" w:unhideWhenUsed="0"/>
+    <w:lsdException w:name="Medium Shading 1 Accent 2" w:semiHidden="0" w:uiPriority="63" w:unhideWhenUsed="0"/>
+    <w:lsdException w:name="Medium Shading 2 Accent 2" w:semiHidden="0" w:uiPriority="64" w:unhideWhenUsed="0"/>
+    <w:lsdException w:name="Medium List 1 Accent 2" w:semiHidden="0" w:uiPriority="65" w:unhideWhenUsed="0"/>
+    <w:lsdException w:name="Medium List 2 Accent 2" w:semiHidden="0" w:uiPriority="66" w:unhideWhenUsed="0"/>
+    <w:lsdException w:name="Medium Grid 1 Accent 2" w:semiHidden="0" w:uiPriority="67" w:unhideWhenUsed="0"/>
+    <w:lsdException w:name="Medium Grid 2 Accent 2" w:semiHidden="0" w:uiPriority="68" w:unhideWhenUsed="0"/>
+    <w:lsdException w:name="Medium Grid 3 Accent 2" w:semiHidden="0" w:uiPriority="69" w:unhideWhenUsed="0"/>
+    <w:lsdException w:name="Dark List Accent 2" w:semiHidden="0" w:uiPriority="70" w:unhideWhenUsed="0"/>
+    <w:lsdException w:name="Colorful Shading Accent 2" w:semiHidden="0" w:uiPriority="71" w:unhideWhenUsed="0"/>
+    <w:lsdException w:name="Colorful List Accent 2" w:semiHidden="0" w:uiPriority="72" w:unhideWhenUsed="0"/>
+    <w:lsdException w:name="Colorful Grid Accent 2" w:semiHidden="0" w:uiPriority="73" w:unhideWhenUsed="0"/>
+    <w:lsdException w:name="Light Shading Accent 3" w:semiHidden="0" w:uiPriority="60" w:unhideWhenUsed="0"/>
+    <w:lsdException w:name="Light List Accent 3" w:semiHidden="0" w:uiPriority="61" w:unhideWhenUsed="0"/>
+    <w:lsdException w:name="Light Grid Accent 3" w:semiHidden="0" w:uiPriority="62" w:unhideWhenUsed="0"/>
+    <w:lsdException w:name="Medium Shading 1 Accent 3" w:semiHidden="0" w:uiPriority="63" w:unhideWhenUsed="0"/>
+    <w:lsdException w:name="Medium Shading 2 Accent 3" w:semiHidden="0" w:uiPriority="64" w:unhideWhenUsed="0"/>
+    <w:lsdException w:name="Medium List 1 Accent 3" w:semiHidden="0" w:uiPriority="65" w:unhideWhenUsed="0"/>
+    <w:lsdException w:name="Medium List 2 Accent 3" w:semiHidden="0" w:uiPriority="66" w:unhideWhenUsed="0"/>
+    <w:lsdException w:name="Medium Grid 1 Accent 3" w:semiHidden="0" w:uiPriority="67" w:unhideWhenUsed="0"/>
+    <w:lsdException w:name="Medium Grid 2 Accent 3" w:semiHidden="0" w:uiPriority="68" w:unhideWhenUsed="0"/>
+    <w:lsdException w:name="Medium Grid 3 Accent 3" w:semiHidden="0" w:uiPriority="69" w:unhideWhenUsed="0"/>
+    <w:lsdException w:name="Dark List Accent 3" w:semiHidden="0" w:uiPriority="70" w:unhideWhenUsed="0"/>
+    <w:lsdException w:name="Colorful Shading Accent 3" w:semiHidden="0" w:uiPriority="71" w:unhideWhenUsed="0"/>
+    <w:lsdException w:name="Colorful List Accent 3" w:semiHidden="0" w:uiPriority="72" w:unhideWhenUsed="0"/>
+    <w:lsdException w:name="Colorful Grid Accent 3" w:semiHidden="0" w:uiPriority="73" w:unhideWhenUsed="0"/>
+    <w:lsdException w:name="Light Shading Accent 4" w:semiHidden="0" w:uiPriority="60" w:unhideWhenUsed="0"/>
+    <w:lsdException w:name="Light List Accent 4" w:semiHidden="0" w:uiPriority="61" w:unhideWhenUsed="0"/>
+    <w:lsdException w:name="Light Grid Accent 4" w:semiHidden="0" w:uiPriority="62" w:unhideWhenUsed="0"/>
+    <w:lsdException w:name="Medium Shading 1 Accent 4" w:semiHidden="0" w:uiPriority="63" w:unhideWhenUsed="0"/>
+    <w:lsdException w:name="Medium Shading 2 Accent 4" w:semiHidden="0" w:uiPriority="64" w:unhideWhenUsed="0"/>
+    <w:lsdException w:name="Medium List 1 Accent 4" w:semiHidden="0" w:uiPriority="65" w:unhideWhenUsed="0"/>
+    <w:lsdException w:name="Medium List 2 Accent 4" w:semiHidden="0" w:uiPriority="66" w:unhideWhenUsed="0"/>
+    <w:lsdException w:name="Medium Grid 1 Accent 4" w:semiHidden="0" w:uiPriority="67" w:unhideWhenUsed="0"/>
+    <w:lsdException w:name="Medium Grid 2 Accent 4" w:semiHidden="0" w:uiPriority="68" w:unhideWhenUsed="0"/>
+    <w:lsdException w:name="Medium Grid 3 Accent 4" w:semiHidden="0" w:uiPriority="69" w:unhideWhenUsed="0"/>
+    <w:lsdException w:name="Dark List Accent 4" w:semiHidden="0" w:uiPriority="70" w:unhideWhenUsed="0"/>
+    <w:lsdException w:name="Colorful Shading Accent 4" w:semiHidden="0" w:uiPriority="71" w:unhideWhenUsed="0"/>
+    <w:lsdException w:name="Colorful List Accent 4" w:semiHidden="0" w:uiPriority="72" w:unhideWhenUsed="0"/>
+    <w:lsdException w:name="Colorful Grid Accent 4" w:semiHidden="0" w:uiPriority="73" w:unhideWhenUsed="0"/>
+    <w:lsdException w:name="Light Shading Accent 5" w:semiHidden="0" w:uiPriority="60" w:unhideWhenUsed="0"/>
+    <w:lsdException w:name="Light List Accent 5" w:semiHidden="0" w:uiPriority="61" w:unhideWhenUsed="0"/>
+    <w:lsdException w:name="Light Grid Accent 5" w:semiHidden="0" w:uiPriority="62" w:unhideWhenUsed="0"/>
+    <w:lsdException w:name="Medium Shading 1 Accent 5" w:semiHidden="0" w:uiPriority="63" w:unhideWhenUsed="0"/>
+    <w:lsdException w:name="Medium Shading 2 Accent 5" w:semiHidden="0" w:uiPriority="64" w:unhideWhenUsed="0"/>
+    <w:lsdException w:name="Medium List 1 Accent 5" w:semiHidden="0" w:uiPriority="65" w:unhideWhenUsed="0"/>
+    <w:lsdException w:name="Medium List 2 Accent 5" w:semiHidden="0" w:uiPriority="66" w:unhideWhenUsed="0"/>
+    <w:lsdException w:name="Medium Grid 1 Accent 5" w:semiHidden="0" w:uiPriority="67" w:unhideWhenUsed="0"/>
+    <w:lsdException w:name="Medium Grid 2 Accent 5" w:semiHidden="0" w:uiPriority="68" w:unhideWhenUsed="0"/>
+    <w:lsdException w:name="Medium Grid 3 Accent 5" w:semiHidden="0" w:uiPriority="69" w:unhideWhenUsed="0"/>
+    <w:lsdException w:name="Dark List Accent 5" w:semiHidden="0" w:uiPriority="70" w:unhideWhenUsed="0"/>
+    <w:lsdException w:name="Colorful Shading Accent 5" w:semiHidden="0" w:uiPriority="71" w:unhideWhenUsed="0"/>
+    <w:lsdException w:name="Colorful List Accent 5" w:semiHidden="0" w:uiPriority="72" w:unhideWhenUsed="0"/>
+    <w:lsdException w:name="Colorful Grid Accent 5" w:semiHidden="0" w:uiPriority="73" w:unhideWhenUsed="0"/>
+    <w:lsdException w:name="Light Shading Accent 6" w:semiHidden="0" w:uiPriority="60" w:unhideWhenUsed="0"/>
+    <w:lsdException w:name="Light List Accent 6" w:semiHidden="0" w:uiPriority="61" w:unhideWhenUsed="0"/>
+    <w:lsdException w:name="Light Grid Accent 6" w:semiHidden="0" w:uiPriority="62" w:unhideWhenUsed="0"/>
+    <w:lsdException w:name="Medium Shading 1 Accent 6" w:semiHidden="0" w:uiPriority="63" w:unhideWhenUsed="0"/>
+    <w:lsdException w:name="Medium Shading 2 Accent 6" w:semiHidden="0" w:uiPriority="64" w:unhideWhenUsed="0"/>
+    <w:lsdException w:name="Medium List 1 Accent 6" w:semiHidden="0" w:uiPriority="65" w:unhideWhenUsed="0"/>
+    <w:lsdException w:name="Medium List 2 Accent 6" w:semiHidden="0" w:uiPriority="66" w:unhideWhenUsed="0"/>
+    <w:lsdException w:name="Medium Grid 1 Accent 6" w:semiHidden="0" w:uiPriority="67" w:unhideWhenUsed="0"/>
+    <w:lsdException w:name="Medium Grid 2 Accent 6" w:semiHidden="0" w:uiPriority="68" w:unhideWhenUsed="0"/>
+    <w:lsdException w:name="Medium Grid 3 Accent 6" w:semiHidden="0" w:uiPriority="69" w:unhideWhenUsed="0"/>
+    <w:lsdException w:name="Dark List Accent 6" w:semiHidden="0" w:uiPriority="70" w:unhideWhenUsed="0"/>
+    <w:lsdException w:name="Colorful Shading Accent 6" w:semiHidden="0" w:uiPriority="71" w:unhideWhenUsed="0"/>
+    <w:lsdException w:name="Colorful List Accent 6" w:semiHidden="0" w:uiPriority="72" w:unhideWhenUsed="0"/>
+    <w:lsdException w:name="Colorful Grid Accent 6" w:semiHidden="0" w:uiPriority="73" w:unhideWhenUsed="0"/>
+    <w:lsdException w:name="Subtle Emphasis" w:semiHidden="0" w:uiPriority="19" w:unhideWhenUsed="0" w:qFormat="1"/>
+    <w:lsdException w:name="Intense Emphasis" w:semiHidden="0" w:uiPriority="21" w:unhideWhenUsed="0" w:qFormat="1"/>
+    <w:lsdException w:name="Subtle Reference" w:semiHidden="0" w:uiPriority="31" w:unhideWhenUsed="0" w:qFormat="1"/>
+    <w:lsdException w:name="Intense Reference" w:semiHidden="0" w:uiPriority="32" w:unhideWhenUsed="0" w:qFormat="1"/>
+    <w:lsdException w:name="Book Title" w:semiHidden="0" w:uiPriority="33" w:unhideWhenUsed="0" w:qFormat="1"/>
+    <w:lsdException w:name="Bibliography" w:uiPriority="37"/>
+    <w:lsdException w:name="TOC Heading" w:uiPriority="39" w:qFormat="1"/>
   </w:latentStyles>
   <w:style w:type="paragraph" w:default="1" w:styleId="Normal">
     <w:name w:val="Normal"/>

</xml_diff>